<commit_message>
docs: add pdf and docx for Nov W2
</commit_message>
<xml_diff>
--- a/3.수행일지/docx/3조_수행일지_11월_1주차.docx
+++ b/3.수행일지/docx/3조_수행일지_11월_1주차.docx
@@ -8,7 +8,7 @@
         <w:spacing w:line="240" w:lineRule="auto"/>
         <w:jc w:val="center"/>
         <w:rPr>
-          <w:rFonts w:ascii="카카오 작은글씨" w:eastAsia="카카오 작은글씨" w:hAnsi="카카오 작은글씨" w:cs="맑은 고딕"/>
+          <w:rFonts w:ascii="Kakao Small Sans" w:eastAsia="Kakao Small Sans" w:hAnsi="Kakao Small Sans" w:cs="맑은 고딕"/>
           <w:b/>
           <w:sz w:val="34"/>
           <w:szCs w:val="34"/>
@@ -16,7 +16,7 @@
       </w:pPr>
       <w:r>
         <w:rPr>
-          <w:rFonts w:ascii="카카오 작은글씨" w:eastAsia="카카오 작은글씨" w:hAnsi="카카오 작은글씨" w:cs="맑은 고딕"/>
+          <w:rFonts w:ascii="Kakao Small Sans" w:eastAsia="Kakao Small Sans" w:hAnsi="Kakao Small Sans" w:cs="맑은 고딕"/>
           <w:b/>
           <w:sz w:val="34"/>
           <w:szCs w:val="34"/>
@@ -25,7 +25,7 @@
       </w:r>
       <w:r>
         <w:rPr>
-          <w:rFonts w:ascii="카카오 작은글씨" w:eastAsia="카카오 작은글씨" w:hAnsi="카카오 작은글씨" w:cs="맑은 고딕" w:hint="eastAsia"/>
+          <w:rFonts w:ascii="Kakao Small Sans" w:eastAsia="Kakao Small Sans" w:hAnsi="Kakao Small Sans" w:cs="맑은 고딕" w:hint="eastAsia"/>
           <w:b/>
           <w:sz w:val="34"/>
           <w:szCs w:val="34"/>
@@ -34,7 +34,7 @@
       </w:r>
       <w:r>
         <w:rPr>
-          <w:rFonts w:ascii="카카오 작은글씨" w:eastAsia="카카오 작은글씨" w:hAnsi="카카오 작은글씨" w:cs="맑은 고딕" w:hint="eastAsia"/>
+          <w:rFonts w:ascii="Kakao Small Sans" w:eastAsia="Kakao Small Sans" w:hAnsi="Kakao Small Sans" w:cs="맑은 고딕" w:hint="eastAsia"/>
           <w:b/>
           <w:sz w:val="34"/>
           <w:szCs w:val="34"/>
@@ -43,7 +43,7 @@
       </w:r>
       <w:r>
         <w:rPr>
-          <w:rFonts w:ascii="카카오 작은글씨" w:eastAsia="카카오 작은글씨" w:hAnsi="카카오 작은글씨" w:cs="맑은 고딕"/>
+          <w:rFonts w:ascii="Kakao Small Sans" w:eastAsia="Kakao Small Sans" w:hAnsi="Kakao Small Sans" w:cs="맑은 고딕"/>
           <w:b/>
           <w:sz w:val="34"/>
           <w:szCs w:val="34"/>
@@ -52,7 +52,7 @@
       </w:r>
       <w:r>
         <w:rPr>
-          <w:rFonts w:ascii="카카오 작은글씨" w:eastAsia="카카오 작은글씨" w:hAnsi="카카오 작은글씨" w:cs="맑은 고딕" w:hint="eastAsia"/>
+          <w:rFonts w:ascii="Kakao Small Sans" w:eastAsia="Kakao Small Sans" w:hAnsi="Kakao Small Sans" w:cs="맑은 고딕" w:hint="eastAsia"/>
           <w:b/>
           <w:sz w:val="34"/>
           <w:szCs w:val="34"/>
@@ -61,7 +61,7 @@
       </w:r>
       <w:r>
         <w:rPr>
-          <w:rFonts w:ascii="카카오 작은글씨" w:eastAsia="카카오 작은글씨" w:hAnsi="카카오 작은글씨" w:cs="맑은 고딕"/>
+          <w:rFonts w:ascii="Kakao Small Sans" w:eastAsia="Kakao Small Sans" w:hAnsi="Kakao Small Sans" w:cs="맑은 고딕"/>
           <w:b/>
           <w:sz w:val="34"/>
           <w:szCs w:val="34"/>
@@ -72,7 +72,7 @@
     <w:p>
       <w:pPr>
         <w:rPr>
-          <w:rFonts w:ascii="카카오 작은글씨" w:eastAsia="카카오 작은글씨" w:hAnsi="카카오 작은글씨" w:cs="맑은 고딕"/>
+          <w:rFonts w:ascii="Kakao Small Sans" w:eastAsia="Kakao Small Sans" w:hAnsi="Kakao Small Sans" w:cs="맑은 고딕"/>
         </w:rPr>
       </w:pPr>
     </w:p>
@@ -120,7 +120,7 @@
               <w:spacing w:line="240" w:lineRule="auto"/>
               <w:jc w:val="center"/>
               <w:rPr>
-                <w:rFonts w:ascii="카카오 작은글씨" w:eastAsia="카카오 작은글씨" w:hAnsi="카카오 작은글씨" w:cs="맑은 고딕"/>
+                <w:rFonts w:ascii="Kakao Small Sans" w:eastAsia="Kakao Small Sans" w:hAnsi="Kakao Small Sans" w:cs="맑은 고딕"/>
                 <w:b/>
                 <w:sz w:val="20"/>
                 <w:szCs w:val="20"/>
@@ -128,7 +128,7 @@
             </w:pPr>
             <w:r>
               <w:rPr>
-                <w:rFonts w:ascii="카카오 작은글씨" w:eastAsia="카카오 작은글씨" w:hAnsi="카카오 작은글씨" w:cs="맑은 고딕"/>
+                <w:rFonts w:ascii="Kakao Small Sans" w:eastAsia="Kakao Small Sans" w:hAnsi="Kakao Small Sans" w:cs="맑은 고딕"/>
                 <w:b/>
                 <w:sz w:val="20"/>
                 <w:szCs w:val="20"/>
@@ -154,7 +154,7 @@
               <w:widowControl w:val="0"/>
               <w:spacing w:line="240" w:lineRule="auto"/>
               <w:rPr>
-                <w:rFonts w:ascii="카카오 작은글씨" w:eastAsia="카카오 작은글씨" w:hAnsi="카카오 작은글씨" w:cs="맑은 고딕"/>
+                <w:rFonts w:ascii="Kakao Small Sans" w:eastAsia="Kakao Small Sans" w:hAnsi="Kakao Small Sans" w:cs="맑은 고딕"/>
                 <w:color w:val="000000" w:themeColor="text1"/>
                 <w:sz w:val="20"/>
                 <w:szCs w:val="20"/>
@@ -162,7 +162,7 @@
             </w:pPr>
             <w:r>
               <w:rPr>
-                <w:rFonts w:ascii="카카오 작은글씨" w:eastAsia="카카오 작은글씨" w:hAnsi="카카오 작은글씨" w:cs="맑은 고딕" w:hint="eastAsia"/>
+                <w:rFonts w:ascii="Kakao Small Sans" w:eastAsia="Kakao Small Sans" w:hAnsi="Kakao Small Sans" w:cs="맑은 고딕" w:hint="eastAsia"/>
                 <w:color w:val="000000" w:themeColor="text1"/>
                 <w:sz w:val="20"/>
                 <w:szCs w:val="20"/>
@@ -191,7 +191,7 @@
               <w:spacing w:line="240" w:lineRule="auto"/>
               <w:jc w:val="center"/>
               <w:rPr>
-                <w:rFonts w:ascii="카카오 작은글씨" w:eastAsia="카카오 작은글씨" w:hAnsi="카카오 작은글씨" w:cs="맑은 고딕"/>
+                <w:rFonts w:ascii="Kakao Small Sans" w:eastAsia="Kakao Small Sans" w:hAnsi="Kakao Small Sans" w:cs="맑은 고딕"/>
                 <w:b/>
                 <w:sz w:val="20"/>
                 <w:szCs w:val="20"/>
@@ -199,7 +199,7 @@
             </w:pPr>
             <w:r>
               <w:rPr>
-                <w:rFonts w:ascii="카카오 작은글씨" w:eastAsia="카카오 작은글씨" w:hAnsi="카카오 작은글씨" w:cs="맑은 고딕"/>
+                <w:rFonts w:ascii="Kakao Small Sans" w:eastAsia="Kakao Small Sans" w:hAnsi="Kakao Small Sans" w:cs="맑은 고딕"/>
                 <w:b/>
                 <w:sz w:val="20"/>
                 <w:szCs w:val="20"/>
@@ -225,14 +225,14 @@
               <w:spacing w:line="240" w:lineRule="auto"/>
               <w:jc w:val="center"/>
               <w:rPr>
-                <w:rFonts w:ascii="카카오 작은글씨" w:eastAsia="카카오 작은글씨" w:hAnsi="카카오 작은글씨"/>
+                <w:rFonts w:ascii="Kakao Small Sans" w:eastAsia="Kakao Small Sans" w:hAnsi="Kakao Small Sans"/>
                 <w:sz w:val="23"/>
                 <w:szCs w:val="23"/>
               </w:rPr>
             </w:pPr>
             <w:r>
               <w:rPr>
-                <w:rFonts w:ascii="카카오 작은글씨" w:eastAsia="카카오 작은글씨" w:hAnsi="카카오 작은글씨" w:hint="eastAsia"/>
+                <w:rFonts w:ascii="Kakao Small Sans" w:eastAsia="Kakao Small Sans" w:hAnsi="Kakao Small Sans" w:hint="eastAsia"/>
                 <w:sz w:val="23"/>
                 <w:szCs w:val="23"/>
               </w:rPr>
@@ -258,7 +258,7 @@
               <w:spacing w:line="240" w:lineRule="auto"/>
               <w:jc w:val="center"/>
               <w:rPr>
-                <w:rFonts w:ascii="카카오 작은글씨" w:eastAsia="카카오 작은글씨" w:hAnsi="카카오 작은글씨"/>
+                <w:rFonts w:ascii="Kakao Small Sans" w:eastAsia="Kakao Small Sans" w:hAnsi="Kakao Small Sans"/>
                 <w:sz w:val="23"/>
                 <w:szCs w:val="23"/>
               </w:rPr>
@@ -266,7 +266,7 @@
             <w:sdt>
               <w:sdtPr>
                 <w:rPr>
-                  <w:rFonts w:ascii="카카오 작은글씨" w:eastAsia="카카오 작은글씨" w:hAnsi="카카오 작은글씨"/>
+                  <w:rFonts w:ascii="Kakao Small Sans" w:eastAsia="Kakao Small Sans" w:hAnsi="Kakao Small Sans"/>
                 </w:rPr>
                 <w:tag w:val="goog_rdk_0"/>
                 <w:id w:val="1673375248"/>
@@ -274,7 +274,7 @@
               <w:sdtContent>
                 <w:r>
                   <w:rPr>
-                    <w:rFonts w:ascii="카카오 작은글씨" w:eastAsia="카카오 작은글씨" w:hAnsi="카카오 작은글씨" w:cs="Arial Unicode MS"/>
+                    <w:rFonts w:ascii="Kakao Small Sans" w:eastAsia="Kakao Small Sans" w:hAnsi="Kakao Small Sans" w:cs="Arial Unicode MS"/>
                     <w:sz w:val="23"/>
                     <w:szCs w:val="23"/>
                   </w:rPr>
@@ -300,14 +300,14 @@
               <w:widowControl w:val="0"/>
               <w:spacing w:line="240" w:lineRule="auto"/>
               <w:rPr>
-                <w:rFonts w:ascii="카카오 작은글씨" w:eastAsia="카카오 작은글씨" w:hAnsi="카카오 작은글씨" w:cs="맑은 고딕"/>
+                <w:rFonts w:ascii="Kakao Small Sans" w:eastAsia="Kakao Small Sans" w:hAnsi="Kakao Small Sans" w:cs="맑은 고딕"/>
                 <w:sz w:val="20"/>
                 <w:szCs w:val="20"/>
               </w:rPr>
             </w:pPr>
             <w:r>
               <w:rPr>
-                <w:rFonts w:ascii="카카오 작은글씨" w:eastAsia="카카오 작은글씨" w:hAnsi="카카오 작은글씨" w:cs="맑은 고딕"/>
+                <w:rFonts w:ascii="Kakao Small Sans" w:eastAsia="Kakao Small Sans" w:hAnsi="Kakao Small Sans" w:cs="맑은 고딕"/>
                 <w:sz w:val="20"/>
                 <w:szCs w:val="20"/>
               </w:rPr>
@@ -315,7 +315,7 @@
             </w:r>
             <w:r>
               <w:rPr>
-                <w:rFonts w:ascii="카카오 작은글씨" w:eastAsia="카카오 작은글씨" w:hAnsi="카카오 작은글씨" w:cs="맑은 고딕" w:hint="eastAsia"/>
+                <w:rFonts w:ascii="Kakao Small Sans" w:eastAsia="Kakao Small Sans" w:hAnsi="Kakao Small Sans" w:cs="맑은 고딕" w:hint="eastAsia"/>
                 <w:sz w:val="20"/>
                 <w:szCs w:val="20"/>
               </w:rPr>
@@ -327,14 +327,14 @@
               <w:widowControl w:val="0"/>
               <w:spacing w:line="240" w:lineRule="auto"/>
               <w:rPr>
-                <w:rFonts w:ascii="카카오 작은글씨" w:eastAsia="카카오 작은글씨" w:hAnsi="카카오 작은글씨" w:cs="맑은 고딕"/>
+                <w:rFonts w:ascii="Kakao Small Sans" w:eastAsia="Kakao Small Sans" w:hAnsi="Kakao Small Sans" w:cs="맑은 고딕"/>
                 <w:sz w:val="20"/>
                 <w:szCs w:val="20"/>
               </w:rPr>
             </w:pPr>
             <w:r>
               <w:rPr>
-                <w:rFonts w:ascii="카카오 작은글씨" w:eastAsia="카카오 작은글씨" w:hAnsi="카카오 작은글씨" w:cs="맑은 고딕"/>
+                <w:rFonts w:ascii="Kakao Small Sans" w:eastAsia="Kakao Small Sans" w:hAnsi="Kakao Small Sans" w:cs="맑은 고딕"/>
                 <w:sz w:val="20"/>
                 <w:szCs w:val="20"/>
               </w:rPr>
@@ -342,7 +342,7 @@
             </w:r>
             <w:r>
               <w:rPr>
-                <w:rFonts w:ascii="카카오 작은글씨" w:eastAsia="카카오 작은글씨" w:hAnsi="카카오 작은글씨" w:cs="맑은 고딕" w:hint="eastAsia"/>
+                <w:rFonts w:ascii="Kakao Small Sans" w:eastAsia="Kakao Small Sans" w:hAnsi="Kakao Small Sans" w:cs="맑은 고딕" w:hint="eastAsia"/>
                 <w:sz w:val="20"/>
                 <w:szCs w:val="20"/>
               </w:rPr>
@@ -357,14 +357,14 @@
         <w:spacing w:before="240" w:after="240"/>
         <w:jc w:val="right"/>
         <w:rPr>
-          <w:rFonts w:ascii="카카오 작은글씨" w:eastAsia="카카오 작은글씨" w:hAnsi="카카오 작은글씨" w:cs="맑은 고딕"/>
+          <w:rFonts w:ascii="Kakao Small Sans" w:eastAsia="Kakao Small Sans" w:hAnsi="Kakao Small Sans" w:cs="맑은 고딕"/>
           <w:sz w:val="16"/>
           <w:szCs w:val="16"/>
         </w:rPr>
       </w:pPr>
       <w:r>
         <w:rPr>
-          <w:rFonts w:ascii="카카오 작은글씨" w:eastAsia="카카오 작은글씨" w:hAnsi="카카오 작은글씨" w:cs="맑은 고딕"/>
+          <w:rFonts w:ascii="Kakao Small Sans" w:eastAsia="Kakao Small Sans" w:hAnsi="Kakao Small Sans" w:cs="맑은 고딕"/>
           <w:sz w:val="16"/>
           <w:szCs w:val="16"/>
         </w:rPr>
@@ -372,7 +372,7 @@
       </w:r>
       <w:r>
         <w:rPr>
-          <w:rFonts w:ascii="카카오 작은글씨" w:eastAsia="카카오 작은글씨" w:hAnsi="카카오 작은글씨" w:cs="맑은 고딕"/>
+          <w:rFonts w:ascii="Kakao Small Sans" w:eastAsia="Kakao Small Sans" w:hAnsi="Kakao Small Sans" w:cs="맑은 고딕"/>
           <w:sz w:val="16"/>
           <w:szCs w:val="16"/>
           <w:u w:val="single"/>
@@ -381,7 +381,7 @@
       </w:r>
       <w:r>
         <w:rPr>
-          <w:rFonts w:ascii="카카오 작은글씨" w:eastAsia="카카오 작은글씨" w:hAnsi="카카오 작은글씨" w:cs="맑은 고딕" w:hint="eastAsia"/>
+          <w:rFonts w:ascii="Kakao Small Sans" w:eastAsia="Kakao Small Sans" w:hAnsi="Kakao Small Sans" w:cs="맑은 고딕" w:hint="eastAsia"/>
           <w:sz w:val="16"/>
           <w:szCs w:val="16"/>
           <w:u w:val="single"/>
@@ -390,7 +390,7 @@
       </w:r>
       <w:r>
         <w:rPr>
-          <w:rFonts w:ascii="카카오 작은글씨" w:eastAsia="카카오 작은글씨" w:hAnsi="카카오 작은글씨" w:cs="맑은 고딕"/>
+          <w:rFonts w:ascii="Kakao Small Sans" w:eastAsia="Kakao Small Sans" w:hAnsi="Kakao Small Sans" w:cs="맑은 고딕"/>
           <w:sz w:val="16"/>
           <w:szCs w:val="16"/>
         </w:rPr>
@@ -400,13 +400,13 @@
     <w:p>
       <w:pPr>
         <w:rPr>
-          <w:rFonts w:ascii="카카오 작은글씨" w:eastAsia="카카오 작은글씨" w:hAnsi="카카오 작은글씨" w:cs="맑은 고딕"/>
+          <w:rFonts w:ascii="Kakao Small Sans" w:eastAsia="Kakao Small Sans" w:hAnsi="Kakao Small Sans" w:cs="맑은 고딕"/>
           <w:b/>
         </w:rPr>
       </w:pPr>
       <w:r>
         <w:rPr>
-          <w:rFonts w:ascii="카카오 작은글씨" w:eastAsia="카카오 작은글씨" w:hAnsi="카카오 작은글씨" w:cs="맑은 고딕"/>
+          <w:rFonts w:ascii="Kakao Small Sans" w:eastAsia="Kakao Small Sans" w:hAnsi="Kakao Small Sans" w:cs="맑은 고딕"/>
           <w:b/>
         </w:rPr>
         <w:t>1. 프로젝트 수행 계획 및 현황</w:t>
@@ -453,13 +453,13 @@
               <w:spacing w:before="240" w:after="240"/>
               <w:jc w:val="center"/>
               <w:rPr>
-                <w:rFonts w:ascii="카카오 작은글씨" w:eastAsia="카카오 작은글씨" w:hAnsi="카카오 작은글씨" w:cs="맑은 고딕"/>
+                <w:rFonts w:ascii="Kakao Small Sans" w:eastAsia="Kakao Small Sans" w:hAnsi="Kakao Small Sans" w:cs="맑은 고딕"/>
                 <w:b/>
               </w:rPr>
             </w:pPr>
             <w:r>
               <w:rPr>
-                <w:rFonts w:ascii="카카오 작은글씨" w:eastAsia="카카오 작은글씨" w:hAnsi="카카오 작은글씨" w:cs="맑은 고딕" w:hint="eastAsia"/>
+                <w:rFonts w:ascii="Kakao Small Sans" w:eastAsia="Kakao Small Sans" w:hAnsi="Kakao Small Sans" w:cs="맑은 고딕" w:hint="eastAsia"/>
                 <w:b/>
               </w:rPr>
               <w:t>구분</w:t>
@@ -483,13 +483,13 @@
               <w:spacing w:before="240" w:after="240"/>
               <w:jc w:val="center"/>
               <w:rPr>
-                <w:rFonts w:ascii="카카오 작은글씨" w:eastAsia="카카오 작은글씨" w:hAnsi="카카오 작은글씨" w:cs="맑은 고딕"/>
+                <w:rFonts w:ascii="Kakao Small Sans" w:eastAsia="Kakao Small Sans" w:hAnsi="Kakao Small Sans" w:cs="맑은 고딕"/>
                 <w:b/>
               </w:rPr>
             </w:pPr>
             <w:r>
               <w:rPr>
-                <w:rFonts w:ascii="카카오 작은글씨" w:eastAsia="카카오 작은글씨" w:hAnsi="카카오 작은글씨" w:cs="맑은 고딕" w:hint="eastAsia"/>
+                <w:rFonts w:ascii="Kakao Small Sans" w:eastAsia="Kakao Small Sans" w:hAnsi="Kakao Small Sans" w:cs="맑은 고딕" w:hint="eastAsia"/>
                 <w:b/>
               </w:rPr>
               <w:t>내용</w:t>
@@ -524,7 +524,7 @@
               <w:spacing w:before="240" w:after="240"/>
               <w:jc w:val="center"/>
               <w:rPr>
-                <w:rFonts w:ascii="카카오 작은글씨" w:eastAsia="카카오 작은글씨" w:hAnsi="카카오 작은글씨" w:cs="맑은 고딕"/>
+                <w:rFonts w:ascii="Kakao Small Sans" w:eastAsia="Kakao Small Sans" w:hAnsi="Kakao Small Sans" w:cs="맑은 고딕"/>
                 <w:b/>
                 <w:sz w:val="18"/>
                 <w:szCs w:val="18"/>
@@ -532,7 +532,7 @@
             </w:pPr>
             <w:r>
               <w:rPr>
-                <w:rFonts w:ascii="카카오 작은글씨" w:eastAsia="카카오 작은글씨" w:hAnsi="카카오 작은글씨" w:cs="맑은 고딕"/>
+                <w:rFonts w:ascii="Kakao Small Sans" w:eastAsia="Kakao Small Sans" w:hAnsi="Kakao Small Sans" w:cs="맑은 고딕"/>
                 <w:b/>
                 <w:sz w:val="18"/>
                 <w:szCs w:val="18"/>
@@ -567,20 +567,20 @@
               <w:wordWrap w:val="0"/>
               <w:spacing w:before="120" w:after="120" w:line="240" w:lineRule="auto"/>
               <w:rPr>
-                <w:rFonts w:ascii="카카오 작은글씨" w:eastAsia="카카오 작은글씨" w:hAnsi="카카오 작은글씨" w:cs="맑은 고딕"/>
-                <w:bCs/>
-              </w:rPr>
-            </w:pPr>
-            <w:r>
-              <w:rPr>
-                <w:rFonts w:ascii="카카오 작은글씨" w:eastAsia="카카오 작은글씨" w:hAnsi="카카오 작은글씨" w:cs="맑은 고딕" w:hint="eastAsia"/>
+                <w:rFonts w:ascii="Kakao Small Sans" w:eastAsia="Kakao Small Sans" w:hAnsi="Kakao Small Sans" w:cs="맑은 고딕"/>
+                <w:bCs/>
+              </w:rPr>
+            </w:pPr>
+            <w:r>
+              <w:rPr>
+                <w:rFonts w:ascii="Kakao Small Sans" w:eastAsia="Kakao Small Sans" w:hAnsi="Kakao Small Sans" w:cs="맑은 고딕" w:hint="eastAsia"/>
                 <w:b/>
               </w:rPr>
               <w:t>설계 다이어그램 첨부</w:t>
             </w:r>
             <w:r>
               <w:rPr>
-                <w:rFonts w:ascii="카카오 작은글씨" w:eastAsia="카카오 작은글씨" w:hAnsi="카카오 작은글씨" w:cs="맑은 고딕" w:hint="eastAsia"/>
+                <w:rFonts w:ascii="Kakao Small Sans" w:eastAsia="Kakao Small Sans" w:hAnsi="Kakao Small Sans" w:cs="맑은 고딕" w:hint="eastAsia"/>
                 <w:bCs/>
               </w:rPr>
               <w:t xml:space="preserve">: </w:t>
@@ -588,7 +588,7 @@
             <w:proofErr w:type="spellStart"/>
             <w:r>
               <w:rPr>
-                <w:rFonts w:ascii="카카오 작은글씨" w:eastAsia="카카오 작은글씨" w:hAnsi="카카오 작은글씨" w:cs="맑은 고딕" w:hint="eastAsia"/>
+                <w:rFonts w:ascii="Kakao Small Sans" w:eastAsia="Kakao Small Sans" w:hAnsi="Kakao Small Sans" w:cs="맑은 고딕" w:hint="eastAsia"/>
                 <w:bCs/>
               </w:rPr>
               <w:t>Resource</w:t>
@@ -596,7 +596,7 @@
             <w:proofErr w:type="spellEnd"/>
             <w:r>
               <w:rPr>
-                <w:rFonts w:ascii="카카오 작은글씨" w:eastAsia="카카오 작은글씨" w:hAnsi="카카오 작은글씨" w:cs="맑은 고딕" w:hint="eastAsia"/>
+                <w:rFonts w:ascii="Kakao Small Sans" w:eastAsia="Kakao Small Sans" w:hAnsi="Kakao Small Sans" w:cs="맑은 고딕" w:hint="eastAsia"/>
                 <w:bCs/>
               </w:rPr>
               <w:t xml:space="preserve"> </w:t>
@@ -604,7 +604,7 @@
             <w:proofErr w:type="spellStart"/>
             <w:r>
               <w:rPr>
-                <w:rFonts w:ascii="카카오 작은글씨" w:eastAsia="카카오 작은글씨" w:hAnsi="카카오 작은글씨" w:cs="맑은 고딕" w:hint="eastAsia"/>
+                <w:rFonts w:ascii="Kakao Small Sans" w:eastAsia="Kakao Small Sans" w:hAnsi="Kakao Small Sans" w:cs="맑은 고딕" w:hint="eastAsia"/>
                 <w:bCs/>
               </w:rPr>
               <w:t>레포지토리</w:t>
@@ -612,7 +612,7 @@
             <w:proofErr w:type="spellEnd"/>
             <w:r>
               <w:rPr>
-                <w:rFonts w:ascii="카카오 작은글씨" w:eastAsia="카카오 작은글씨" w:hAnsi="카카오 작은글씨" w:cs="맑은 고딕" w:hint="eastAsia"/>
+                <w:rFonts w:ascii="Kakao Small Sans" w:eastAsia="Kakao Small Sans" w:hAnsi="Kakao Small Sans" w:cs="맑은 고딕" w:hint="eastAsia"/>
                 <w:bCs/>
               </w:rPr>
               <w:t>/기타자료</w:t>
@@ -628,20 +628,20 @@
               <w:wordWrap w:val="0"/>
               <w:spacing w:before="120" w:after="120" w:line="240" w:lineRule="auto"/>
               <w:rPr>
-                <w:rFonts w:ascii="카카오 작은글씨" w:eastAsia="카카오 작은글씨" w:hAnsi="카카오 작은글씨" w:cs="맑은 고딕"/>
-                <w:bCs/>
-              </w:rPr>
-            </w:pPr>
-            <w:r>
-              <w:rPr>
-                <w:rFonts w:ascii="카카오 작은글씨" w:eastAsia="카카오 작은글씨" w:hAnsi="카카오 작은글씨" w:cs="맑은 고딕" w:hint="eastAsia"/>
+                <w:rFonts w:ascii="Kakao Small Sans" w:eastAsia="Kakao Small Sans" w:hAnsi="Kakao Small Sans" w:cs="맑은 고딕"/>
+                <w:bCs/>
+              </w:rPr>
+            </w:pPr>
+            <w:r>
+              <w:rPr>
+                <w:rFonts w:ascii="Kakao Small Sans" w:eastAsia="Kakao Small Sans" w:hAnsi="Kakao Small Sans" w:cs="맑은 고딕" w:hint="eastAsia"/>
                 <w:b/>
               </w:rPr>
               <w:t>시스템 구조 설계</w:t>
             </w:r>
             <w:r>
               <w:rPr>
-                <w:rFonts w:ascii="카카오 작은글씨" w:eastAsia="카카오 작은글씨" w:hAnsi="카카오 작은글씨" w:cs="맑은 고딕" w:hint="eastAsia"/>
+                <w:rFonts w:ascii="Kakao Small Sans" w:eastAsia="Kakao Small Sans" w:hAnsi="Kakao Small Sans" w:cs="맑은 고딕" w:hint="eastAsia"/>
                 <w:bCs/>
               </w:rPr>
               <w:t xml:space="preserve"> - 담당자: 안규태</w:t>
@@ -657,13 +657,13 @@
               <w:wordWrap w:val="0"/>
               <w:spacing w:before="120" w:after="120" w:line="240" w:lineRule="auto"/>
               <w:rPr>
-                <w:rFonts w:ascii="카카오 작은글씨" w:eastAsia="카카오 작은글씨" w:hAnsi="카카오 작은글씨" w:cs="맑은 고딕"/>
-                <w:bCs/>
-              </w:rPr>
-            </w:pPr>
-            <w:r>
-              <w:rPr>
-                <w:rFonts w:ascii="카카오 작은글씨" w:eastAsia="카카오 작은글씨" w:hAnsi="카카오 작은글씨" w:cs="맑은 고딕" w:hint="eastAsia"/>
+                <w:rFonts w:ascii="Kakao Small Sans" w:eastAsia="Kakao Small Sans" w:hAnsi="Kakao Small Sans" w:cs="맑은 고딕"/>
+                <w:bCs/>
+              </w:rPr>
+            </w:pPr>
+            <w:r>
+              <w:rPr>
+                <w:rFonts w:ascii="Kakao Small Sans" w:eastAsia="Kakao Small Sans" w:hAnsi="Kakao Small Sans" w:cs="맑은 고딕" w:hint="eastAsia"/>
                 <w:bCs/>
               </w:rPr>
               <w:t>개발자 관점: 컴포넌트 다이어그램</w:t>
@@ -679,13 +679,13 @@
               <w:wordWrap w:val="0"/>
               <w:spacing w:before="120" w:after="120" w:line="240" w:lineRule="auto"/>
               <w:rPr>
-                <w:rFonts w:ascii="카카오 작은글씨" w:eastAsia="카카오 작은글씨" w:hAnsi="카카오 작은글씨" w:cs="맑은 고딕"/>
-                <w:bCs/>
-              </w:rPr>
-            </w:pPr>
-            <w:r>
-              <w:rPr>
-                <w:rFonts w:ascii="카카오 작은글씨" w:eastAsia="카카오 작은글씨" w:hAnsi="카카오 작은글씨" w:cs="맑은 고딕" w:hint="eastAsia"/>
+                <w:rFonts w:ascii="Kakao Small Sans" w:eastAsia="Kakao Small Sans" w:hAnsi="Kakao Small Sans" w:cs="맑은 고딕"/>
+                <w:bCs/>
+              </w:rPr>
+            </w:pPr>
+            <w:r>
+              <w:rPr>
+                <w:rFonts w:ascii="Kakao Small Sans" w:eastAsia="Kakao Small Sans" w:hAnsi="Kakao Small Sans" w:cs="맑은 고딕" w:hint="eastAsia"/>
                 <w:bCs/>
               </w:rPr>
               <w:t xml:space="preserve">CI/물리적 관점: </w:t>
@@ -693,7 +693,7 @@
             <w:proofErr w:type="spellStart"/>
             <w:r>
               <w:rPr>
-                <w:rFonts w:ascii="카카오 작은글씨" w:eastAsia="카카오 작은글씨" w:hAnsi="카카오 작은글씨" w:cs="맑은 고딕" w:hint="eastAsia"/>
+                <w:rFonts w:ascii="Kakao Small Sans" w:eastAsia="Kakao Small Sans" w:hAnsi="Kakao Small Sans" w:cs="맑은 고딕" w:hint="eastAsia"/>
                 <w:bCs/>
               </w:rPr>
               <w:t>Deployment</w:t>
@@ -701,7 +701,7 @@
             <w:proofErr w:type="spellEnd"/>
             <w:r>
               <w:rPr>
-                <w:rFonts w:ascii="카카오 작은글씨" w:eastAsia="카카오 작은글씨" w:hAnsi="카카오 작은글씨" w:cs="맑은 고딕" w:hint="eastAsia"/>
+                <w:rFonts w:ascii="Kakao Small Sans" w:eastAsia="Kakao Small Sans" w:hAnsi="Kakao Small Sans" w:cs="맑은 고딕" w:hint="eastAsia"/>
                 <w:bCs/>
               </w:rPr>
               <w:t xml:space="preserve"> 다이어그램</w:t>
@@ -717,20 +717,20 @@
               <w:wordWrap w:val="0"/>
               <w:spacing w:before="120" w:after="120" w:line="240" w:lineRule="auto"/>
               <w:rPr>
-                <w:rFonts w:ascii="카카오 작은글씨" w:eastAsia="카카오 작은글씨" w:hAnsi="카카오 작은글씨" w:cs="맑은 고딕"/>
-                <w:bCs/>
-              </w:rPr>
-            </w:pPr>
-            <w:r>
-              <w:rPr>
-                <w:rFonts w:ascii="카카오 작은글씨" w:eastAsia="카카오 작은글씨" w:hAnsi="카카오 작은글씨" w:cs="맑은 고딕" w:hint="eastAsia"/>
+                <w:rFonts w:ascii="Kakao Small Sans" w:eastAsia="Kakao Small Sans" w:hAnsi="Kakao Small Sans" w:cs="맑은 고딕"/>
+                <w:bCs/>
+              </w:rPr>
+            </w:pPr>
+            <w:r>
+              <w:rPr>
+                <w:rFonts w:ascii="Kakao Small Sans" w:eastAsia="Kakao Small Sans" w:hAnsi="Kakao Small Sans" w:cs="맑은 고딕" w:hint="eastAsia"/>
                 <w:b/>
               </w:rPr>
               <w:t>패키지 구조 설계</w:t>
             </w:r>
             <w:r>
               <w:rPr>
-                <w:rFonts w:ascii="카카오 작은글씨" w:eastAsia="카카오 작은글씨" w:hAnsi="카카오 작은글씨" w:cs="맑은 고딕" w:hint="eastAsia"/>
+                <w:rFonts w:ascii="Kakao Small Sans" w:eastAsia="Kakao Small Sans" w:hAnsi="Kakao Small Sans" w:cs="맑은 고딕" w:hint="eastAsia"/>
                 <w:bCs/>
               </w:rPr>
               <w:t xml:space="preserve"> - 담당자: 안규태</w:t>
@@ -746,13 +746,13 @@
               <w:wordWrap w:val="0"/>
               <w:spacing w:before="120" w:after="120" w:line="240" w:lineRule="auto"/>
               <w:rPr>
-                <w:rFonts w:ascii="카카오 작은글씨" w:eastAsia="카카오 작은글씨" w:hAnsi="카카오 작은글씨" w:cs="맑은 고딕"/>
-                <w:bCs/>
-              </w:rPr>
-            </w:pPr>
-            <w:r>
-              <w:rPr>
-                <w:rFonts w:ascii="카카오 작은글씨" w:eastAsia="카카오 작은글씨" w:hAnsi="카카오 작은글씨" w:cs="맑은 고딕" w:hint="eastAsia"/>
+                <w:rFonts w:ascii="Kakao Small Sans" w:eastAsia="Kakao Small Sans" w:hAnsi="Kakao Small Sans" w:cs="맑은 고딕"/>
+                <w:bCs/>
+              </w:rPr>
+            </w:pPr>
+            <w:r>
+              <w:rPr>
+                <w:rFonts w:ascii="Kakao Small Sans" w:eastAsia="Kakao Small Sans" w:hAnsi="Kakao Small Sans" w:cs="맑은 고딕" w:hint="eastAsia"/>
                 <w:bCs/>
               </w:rPr>
               <w:t>패키지 다이어그램</w:t>
@@ -768,20 +768,20 @@
               <w:wordWrap w:val="0"/>
               <w:spacing w:before="120" w:after="120" w:line="240" w:lineRule="auto"/>
               <w:rPr>
-                <w:rFonts w:ascii="카카오 작은글씨" w:eastAsia="카카오 작은글씨" w:hAnsi="카카오 작은글씨" w:cs="맑은 고딕"/>
-                <w:bCs/>
-              </w:rPr>
-            </w:pPr>
-            <w:r>
-              <w:rPr>
-                <w:rFonts w:ascii="카카오 작은글씨" w:eastAsia="카카오 작은글씨" w:hAnsi="카카오 작은글씨" w:cs="맑은 고딕" w:hint="eastAsia"/>
+                <w:rFonts w:ascii="Kakao Small Sans" w:eastAsia="Kakao Small Sans" w:hAnsi="Kakao Small Sans" w:cs="맑은 고딕"/>
+                <w:bCs/>
+              </w:rPr>
+            </w:pPr>
+            <w:r>
+              <w:rPr>
+                <w:rFonts w:ascii="Kakao Small Sans" w:eastAsia="Kakao Small Sans" w:hAnsi="Kakao Small Sans" w:cs="맑은 고딕" w:hint="eastAsia"/>
                 <w:b/>
               </w:rPr>
               <w:t>데이터 베이스 설계</w:t>
             </w:r>
             <w:r>
               <w:rPr>
-                <w:rFonts w:ascii="카카오 작은글씨" w:eastAsia="카카오 작은글씨" w:hAnsi="카카오 작은글씨" w:cs="맑은 고딕" w:hint="eastAsia"/>
+                <w:rFonts w:ascii="Kakao Small Sans" w:eastAsia="Kakao Small Sans" w:hAnsi="Kakao Small Sans" w:cs="맑은 고딕" w:hint="eastAsia"/>
                 <w:bCs/>
               </w:rPr>
               <w:t xml:space="preserve"> - 담당자: 안규태, 김수민</w:t>
@@ -797,13 +797,13 @@
               <w:wordWrap w:val="0"/>
               <w:spacing w:before="120" w:after="120" w:line="240" w:lineRule="auto"/>
               <w:rPr>
-                <w:rFonts w:ascii="카카오 작은글씨" w:eastAsia="카카오 작은글씨" w:hAnsi="카카오 작은글씨" w:cs="맑은 고딕"/>
-                <w:bCs/>
-              </w:rPr>
-            </w:pPr>
-            <w:r>
-              <w:rPr>
-                <w:rFonts w:ascii="카카오 작은글씨" w:eastAsia="카카오 작은글씨" w:hAnsi="카카오 작은글씨" w:cs="맑은 고딕" w:hint="eastAsia"/>
+                <w:rFonts w:ascii="Kakao Small Sans" w:eastAsia="Kakao Small Sans" w:hAnsi="Kakao Small Sans" w:cs="맑은 고딕"/>
+                <w:bCs/>
+              </w:rPr>
+            </w:pPr>
+            <w:r>
+              <w:rPr>
+                <w:rFonts w:ascii="Kakao Small Sans" w:eastAsia="Kakao Small Sans" w:hAnsi="Kakao Small Sans" w:cs="맑은 고딕" w:hint="eastAsia"/>
                 <w:bCs/>
               </w:rPr>
               <w:t>테이블 스키마 설계</w:t>
@@ -819,13 +819,13 @@
               <w:wordWrap w:val="0"/>
               <w:spacing w:before="120" w:after="120" w:line="240" w:lineRule="auto"/>
               <w:rPr>
-                <w:rFonts w:ascii="카카오 작은글씨" w:eastAsia="카카오 작은글씨" w:hAnsi="카카오 작은글씨" w:cs="맑은 고딕"/>
-                <w:bCs/>
-              </w:rPr>
-            </w:pPr>
-            <w:r>
-              <w:rPr>
-                <w:rFonts w:ascii="카카오 작은글씨" w:eastAsia="카카오 작은글씨" w:hAnsi="카카오 작은글씨" w:cs="맑은 고딕" w:hint="eastAsia"/>
+                <w:rFonts w:ascii="Kakao Small Sans" w:eastAsia="Kakao Small Sans" w:hAnsi="Kakao Small Sans" w:cs="맑은 고딕"/>
+                <w:bCs/>
+              </w:rPr>
+            </w:pPr>
+            <w:r>
+              <w:rPr>
+                <w:rFonts w:ascii="Kakao Small Sans" w:eastAsia="Kakao Small Sans" w:hAnsi="Kakao Small Sans" w:cs="맑은 고딕" w:hint="eastAsia"/>
                 <w:bCs/>
               </w:rPr>
               <w:t>ER 다이어그램</w:t>
@@ -841,14 +841,14 @@
               <w:wordWrap w:val="0"/>
               <w:spacing w:before="120" w:after="120" w:line="240" w:lineRule="auto"/>
               <w:rPr>
-                <w:rFonts w:ascii="카카오 작은글씨" w:eastAsia="카카오 작은글씨" w:hAnsi="카카오 작은글씨" w:cs="맑은 고딕"/>
+                <w:rFonts w:ascii="Kakao Small Sans" w:eastAsia="Kakao Small Sans" w:hAnsi="Kakao Small Sans" w:cs="맑은 고딕"/>
                 <w:bCs/>
               </w:rPr>
             </w:pPr>
             <w:proofErr w:type="spellStart"/>
             <w:r>
               <w:rPr>
-                <w:rFonts w:ascii="카카오 작은글씨" w:eastAsia="카카오 작은글씨" w:hAnsi="카카오 작은글씨" w:cs="맑은 고딕" w:hint="eastAsia"/>
+                <w:rFonts w:ascii="Kakao Small Sans" w:eastAsia="Kakao Small Sans" w:hAnsi="Kakao Small Sans" w:cs="맑은 고딕" w:hint="eastAsia"/>
                 <w:bCs/>
               </w:rPr>
               <w:t>Table</w:t>
@@ -856,7 +856,7 @@
             <w:proofErr w:type="spellEnd"/>
             <w:r>
               <w:rPr>
-                <w:rFonts w:ascii="카카오 작은글씨" w:eastAsia="카카오 작은글씨" w:hAnsi="카카오 작은글씨" w:cs="맑은 고딕" w:hint="eastAsia"/>
+                <w:rFonts w:ascii="Kakao Small Sans" w:eastAsia="Kakao Small Sans" w:hAnsi="Kakao Small Sans" w:cs="맑은 고딕" w:hint="eastAsia"/>
                 <w:bCs/>
               </w:rPr>
               <w:t xml:space="preserve"> 생성 및 더미 데이터 SQL 작성 중</w:t>
@@ -872,20 +872,20 @@
               <w:wordWrap w:val="0"/>
               <w:spacing w:before="120" w:after="120" w:line="240" w:lineRule="auto"/>
               <w:rPr>
-                <w:rFonts w:ascii="카카오 작은글씨" w:eastAsia="카카오 작은글씨" w:hAnsi="카카오 작은글씨" w:cs="맑은 고딕"/>
-                <w:bCs/>
-              </w:rPr>
-            </w:pPr>
-            <w:r>
-              <w:rPr>
-                <w:rFonts w:ascii="카카오 작은글씨" w:eastAsia="카카오 작은글씨" w:hAnsi="카카오 작은글씨" w:cs="맑은 고딕" w:hint="eastAsia"/>
+                <w:rFonts w:ascii="Kakao Small Sans" w:eastAsia="Kakao Small Sans" w:hAnsi="Kakao Small Sans" w:cs="맑은 고딕"/>
+                <w:bCs/>
+              </w:rPr>
+            </w:pPr>
+            <w:r>
+              <w:rPr>
+                <w:rFonts w:ascii="Kakao Small Sans" w:eastAsia="Kakao Small Sans" w:hAnsi="Kakao Small Sans" w:cs="맑은 고딕" w:hint="eastAsia"/>
                 <w:b/>
               </w:rPr>
               <w:t>API 명세서(목록) 작성</w:t>
             </w:r>
             <w:r>
               <w:rPr>
-                <w:rFonts w:ascii="카카오 작은글씨" w:eastAsia="카카오 작은글씨" w:hAnsi="카카오 작은글씨" w:cs="맑은 고딕" w:hint="eastAsia"/>
+                <w:rFonts w:ascii="Kakao Small Sans" w:eastAsia="Kakao Small Sans" w:hAnsi="Kakao Small Sans" w:cs="맑은 고딕" w:hint="eastAsia"/>
                 <w:bCs/>
               </w:rPr>
               <w:t xml:space="preserve"> - 담당자: 팀 전체</w:t>
@@ -901,13 +901,13 @@
               <w:wordWrap w:val="0"/>
               <w:spacing w:before="120" w:after="120" w:line="240" w:lineRule="auto"/>
               <w:rPr>
-                <w:rFonts w:ascii="카카오 작은글씨" w:eastAsia="카카오 작은글씨" w:hAnsi="카카오 작은글씨" w:cs="맑은 고딕"/>
-                <w:bCs/>
-              </w:rPr>
-            </w:pPr>
-            <w:r>
-              <w:rPr>
-                <w:rFonts w:ascii="카카오 작은글씨" w:eastAsia="카카오 작은글씨" w:hAnsi="카카오 작은글씨" w:cs="맑은 고딕" w:hint="eastAsia"/>
+                <w:rFonts w:ascii="Kakao Small Sans" w:eastAsia="Kakao Small Sans" w:hAnsi="Kakao Small Sans" w:cs="맑은 고딕"/>
+                <w:bCs/>
+              </w:rPr>
+            </w:pPr>
+            <w:r>
+              <w:rPr>
+                <w:rFonts w:ascii="Kakao Small Sans" w:eastAsia="Kakao Small Sans" w:hAnsi="Kakao Small Sans" w:cs="맑은 고딕" w:hint="eastAsia"/>
                 <w:bCs/>
               </w:rPr>
               <w:t xml:space="preserve">첨부: </w:t>
@@ -915,7 +915,7 @@
             <w:proofErr w:type="spellStart"/>
             <w:r>
               <w:rPr>
-                <w:rFonts w:ascii="카카오 작은글씨" w:eastAsia="카카오 작은글씨" w:hAnsi="카카오 작은글씨" w:cs="맑은 고딕" w:hint="eastAsia"/>
+                <w:rFonts w:ascii="Kakao Small Sans" w:eastAsia="Kakao Small Sans" w:hAnsi="Kakao Small Sans" w:cs="맑은 고딕" w:hint="eastAsia"/>
                 <w:bCs/>
               </w:rPr>
               <w:t>Resource</w:t>
@@ -923,7 +923,7 @@
             <w:proofErr w:type="spellEnd"/>
             <w:r>
               <w:rPr>
-                <w:rFonts w:ascii="카카오 작은글씨" w:eastAsia="카카오 작은글씨" w:hAnsi="카카오 작은글씨" w:cs="맑은 고딕" w:hint="eastAsia"/>
+                <w:rFonts w:ascii="Kakao Small Sans" w:eastAsia="Kakao Small Sans" w:hAnsi="Kakao Small Sans" w:cs="맑은 고딕" w:hint="eastAsia"/>
                 <w:bCs/>
               </w:rPr>
               <w:t xml:space="preserve"> </w:t>
@@ -931,7 +931,7 @@
             <w:proofErr w:type="spellStart"/>
             <w:r>
               <w:rPr>
-                <w:rFonts w:ascii="카카오 작은글씨" w:eastAsia="카카오 작은글씨" w:hAnsi="카카오 작은글씨" w:cs="맑은 고딕" w:hint="eastAsia"/>
+                <w:rFonts w:ascii="Kakao Small Sans" w:eastAsia="Kakao Small Sans" w:hAnsi="Kakao Small Sans" w:cs="맑은 고딕" w:hint="eastAsia"/>
                 <w:bCs/>
               </w:rPr>
               <w:t>레포지토리</w:t>
@@ -939,7 +939,7 @@
             <w:proofErr w:type="spellEnd"/>
             <w:r>
               <w:rPr>
-                <w:rFonts w:ascii="카카오 작은글씨" w:eastAsia="카카오 작은글씨" w:hAnsi="카카오 작은글씨" w:cs="맑은 고딕" w:hint="eastAsia"/>
+                <w:rFonts w:ascii="Kakao Small Sans" w:eastAsia="Kakao Small Sans" w:hAnsi="Kakao Small Sans" w:cs="맑은 고딕" w:hint="eastAsia"/>
                 <w:bCs/>
               </w:rPr>
               <w:t>/기타자료</w:t>
@@ -955,20 +955,20 @@
               <w:wordWrap w:val="0"/>
               <w:spacing w:before="120" w:after="120" w:line="240" w:lineRule="auto"/>
               <w:rPr>
-                <w:rFonts w:ascii="카카오 작은글씨" w:eastAsia="카카오 작은글씨" w:hAnsi="카카오 작은글씨" w:cs="맑은 고딕"/>
-                <w:bCs/>
-              </w:rPr>
-            </w:pPr>
-            <w:r>
-              <w:rPr>
-                <w:rFonts w:ascii="카카오 작은글씨" w:eastAsia="카카오 작은글씨" w:hAnsi="카카오 작은글씨" w:cs="맑은 고딕" w:hint="eastAsia"/>
+                <w:rFonts w:ascii="Kakao Small Sans" w:eastAsia="Kakao Small Sans" w:hAnsi="Kakao Small Sans" w:cs="맑은 고딕"/>
+                <w:bCs/>
+              </w:rPr>
+            </w:pPr>
+            <w:r>
+              <w:rPr>
+                <w:rFonts w:ascii="Kakao Small Sans" w:eastAsia="Kakao Small Sans" w:hAnsi="Kakao Small Sans" w:cs="맑은 고딕" w:hint="eastAsia"/>
                 <w:b/>
               </w:rPr>
               <w:t>UI/UX 디자인 중</w:t>
             </w:r>
             <w:r>
               <w:rPr>
-                <w:rFonts w:ascii="카카오 작은글씨" w:eastAsia="카카오 작은글씨" w:hAnsi="카카오 작은글씨" w:cs="맑은 고딕" w:hint="eastAsia"/>
+                <w:rFonts w:ascii="Kakao Small Sans" w:eastAsia="Kakao Small Sans" w:hAnsi="Kakao Small Sans" w:cs="맑은 고딕" w:hint="eastAsia"/>
                 <w:bCs/>
               </w:rPr>
               <w:t xml:space="preserve"> - 담당자: 김수민, 백여랑, 신운용, 장지훈</w:t>
@@ -984,13 +984,13 @@
               <w:wordWrap w:val="0"/>
               <w:spacing w:before="120" w:after="120" w:line="240" w:lineRule="auto"/>
               <w:rPr>
-                <w:rFonts w:ascii="카카오 작은글씨" w:eastAsia="카카오 작은글씨" w:hAnsi="카카오 작은글씨" w:cs="맑은 고딕"/>
-                <w:bCs/>
-              </w:rPr>
-            </w:pPr>
-            <w:r>
-              <w:rPr>
-                <w:rFonts w:ascii="카카오 작은글씨" w:eastAsia="카카오 작은글씨" w:hAnsi="카카오 작은글씨" w:cs="맑은 고딕" w:hint="eastAsia"/>
+                <w:rFonts w:ascii="Kakao Small Sans" w:eastAsia="Kakao Small Sans" w:hAnsi="Kakao Small Sans" w:cs="맑은 고딕"/>
+                <w:bCs/>
+              </w:rPr>
+            </w:pPr>
+            <w:r>
+              <w:rPr>
+                <w:rFonts w:ascii="Kakao Small Sans" w:eastAsia="Kakao Small Sans" w:hAnsi="Kakao Small Sans" w:cs="맑은 고딕" w:hint="eastAsia"/>
                 <w:bCs/>
               </w:rPr>
               <w:t>기본 플로우 작성</w:t>
@@ -1006,13 +1006,13 @@
               <w:wordWrap w:val="0"/>
               <w:spacing w:before="120" w:after="120" w:line="240" w:lineRule="auto"/>
               <w:rPr>
-                <w:rFonts w:ascii="카카오 작은글씨" w:eastAsia="카카오 작은글씨" w:hAnsi="카카오 작은글씨" w:cs="맑은 고딕"/>
-                <w:bCs/>
-              </w:rPr>
-            </w:pPr>
-            <w:r>
-              <w:rPr>
-                <w:rFonts w:ascii="카카오 작은글씨" w:eastAsia="카카오 작은글씨" w:hAnsi="카카오 작은글씨" w:cs="맑은 고딕" w:hint="eastAsia"/>
+                <w:rFonts w:ascii="Kakao Small Sans" w:eastAsia="Kakao Small Sans" w:hAnsi="Kakao Small Sans" w:cs="맑은 고딕"/>
+                <w:bCs/>
+              </w:rPr>
+            </w:pPr>
+            <w:r>
+              <w:rPr>
+                <w:rFonts w:ascii="Kakao Small Sans" w:eastAsia="Kakao Small Sans" w:hAnsi="Kakao Small Sans" w:cs="맑은 고딕" w:hint="eastAsia"/>
                 <w:bCs/>
               </w:rPr>
               <w:t>UI 구조 작성</w:t>
@@ -1028,13 +1028,13 @@
               <w:wordWrap w:val="0"/>
               <w:spacing w:before="120" w:after="120" w:line="240" w:lineRule="auto"/>
               <w:rPr>
-                <w:rFonts w:ascii="카카오 작은글씨" w:eastAsia="카카오 작은글씨" w:hAnsi="카카오 작은글씨" w:cs="맑은 고딕"/>
-                <w:bCs/>
-              </w:rPr>
-            </w:pPr>
-            <w:r>
-              <w:rPr>
-                <w:rFonts w:ascii="카카오 작은글씨" w:eastAsia="카카오 작은글씨" w:hAnsi="카카오 작은글씨" w:cs="맑은 고딕" w:hint="eastAsia"/>
+                <w:rFonts w:ascii="Kakao Small Sans" w:eastAsia="Kakao Small Sans" w:hAnsi="Kakao Small Sans" w:cs="맑은 고딕"/>
+                <w:bCs/>
+              </w:rPr>
+            </w:pPr>
+            <w:r>
+              <w:rPr>
+                <w:rFonts w:ascii="Kakao Small Sans" w:eastAsia="Kakao Small Sans" w:hAnsi="Kakao Small Sans" w:cs="맑은 고딕" w:hint="eastAsia"/>
                 <w:bCs/>
               </w:rPr>
               <w:t xml:space="preserve">첨부: </w:t>
@@ -1042,7 +1042,7 @@
             <w:proofErr w:type="spellStart"/>
             <w:r>
               <w:rPr>
-                <w:rFonts w:ascii="카카오 작은글씨" w:eastAsia="카카오 작은글씨" w:hAnsi="카카오 작은글씨" w:cs="맑은 고딕" w:hint="eastAsia"/>
+                <w:rFonts w:ascii="Kakao Small Sans" w:eastAsia="Kakao Small Sans" w:hAnsi="Kakao Small Sans" w:cs="맑은 고딕" w:hint="eastAsia"/>
                 <w:bCs/>
               </w:rPr>
               <w:t>Resource</w:t>
@@ -1050,7 +1050,7 @@
             <w:proofErr w:type="spellEnd"/>
             <w:r>
               <w:rPr>
-                <w:rFonts w:ascii="카카오 작은글씨" w:eastAsia="카카오 작은글씨" w:hAnsi="카카오 작은글씨" w:cs="맑은 고딕" w:hint="eastAsia"/>
+                <w:rFonts w:ascii="Kakao Small Sans" w:eastAsia="Kakao Small Sans" w:hAnsi="Kakao Small Sans" w:cs="맑은 고딕" w:hint="eastAsia"/>
                 <w:bCs/>
               </w:rPr>
               <w:t xml:space="preserve"> </w:t>
@@ -1058,7 +1058,7 @@
             <w:proofErr w:type="spellStart"/>
             <w:r>
               <w:rPr>
-                <w:rFonts w:ascii="카카오 작은글씨" w:eastAsia="카카오 작은글씨" w:hAnsi="카카오 작은글씨" w:cs="맑은 고딕" w:hint="eastAsia"/>
+                <w:rFonts w:ascii="Kakao Small Sans" w:eastAsia="Kakao Small Sans" w:hAnsi="Kakao Small Sans" w:cs="맑은 고딕" w:hint="eastAsia"/>
                 <w:bCs/>
               </w:rPr>
               <w:t>레포지토리</w:t>
@@ -1066,7 +1066,7 @@
             <w:proofErr w:type="spellEnd"/>
             <w:r>
               <w:rPr>
-                <w:rFonts w:ascii="카카오 작은글씨" w:eastAsia="카카오 작은글씨" w:hAnsi="카카오 작은글씨" w:cs="맑은 고딕" w:hint="eastAsia"/>
+                <w:rFonts w:ascii="Kakao Small Sans" w:eastAsia="Kakao Small Sans" w:hAnsi="Kakao Small Sans" w:cs="맑은 고딕" w:hint="eastAsia"/>
                 <w:bCs/>
               </w:rPr>
               <w:t>/기타자료</w:t>
@@ -1082,13 +1082,13 @@
               <w:wordWrap w:val="0"/>
               <w:spacing w:before="120" w:after="120" w:line="240" w:lineRule="auto"/>
               <w:rPr>
-                <w:rFonts w:ascii="카카오 작은글씨" w:eastAsia="카카오 작은글씨" w:hAnsi="카카오 작은글씨" w:cs="맑은 고딕"/>
-                <w:bCs/>
-              </w:rPr>
-            </w:pPr>
-            <w:r>
-              <w:rPr>
-                <w:rFonts w:ascii="카카오 작은글씨" w:eastAsia="카카오 작은글씨" w:hAnsi="카카오 작은글씨" w:cs="맑은 고딕" w:hint="eastAsia"/>
+                <w:rFonts w:ascii="Kakao Small Sans" w:eastAsia="Kakao Small Sans" w:hAnsi="Kakao Small Sans" w:cs="맑은 고딕"/>
+                <w:bCs/>
+              </w:rPr>
+            </w:pPr>
+            <w:r>
+              <w:rPr>
+                <w:rFonts w:ascii="Kakao Small Sans" w:eastAsia="Kakao Small Sans" w:hAnsi="Kakao Small Sans" w:cs="맑은 고딕" w:hint="eastAsia"/>
                 <w:bCs/>
               </w:rPr>
               <w:t xml:space="preserve">첨부: </w:t>
@@ -1096,7 +1096,7 @@
             <w:proofErr w:type="spellStart"/>
             <w:r>
               <w:rPr>
-                <w:rFonts w:ascii="카카오 작은글씨" w:eastAsia="카카오 작은글씨" w:hAnsi="카카오 작은글씨" w:cs="맑은 고딕" w:hint="eastAsia"/>
+                <w:rFonts w:ascii="Kakao Small Sans" w:eastAsia="Kakao Small Sans" w:hAnsi="Kakao Small Sans" w:cs="맑은 고딕" w:hint="eastAsia"/>
                 <w:bCs/>
               </w:rPr>
               <w:t>Resource</w:t>
@@ -1104,7 +1104,7 @@
             <w:proofErr w:type="spellEnd"/>
             <w:r>
               <w:rPr>
-                <w:rFonts w:ascii="카카오 작은글씨" w:eastAsia="카카오 작은글씨" w:hAnsi="카카오 작은글씨" w:cs="맑은 고딕" w:hint="eastAsia"/>
+                <w:rFonts w:ascii="Kakao Small Sans" w:eastAsia="Kakao Small Sans" w:hAnsi="Kakao Small Sans" w:cs="맑은 고딕" w:hint="eastAsia"/>
                 <w:bCs/>
               </w:rPr>
               <w:t xml:space="preserve"> </w:t>
@@ -1112,7 +1112,7 @@
             <w:proofErr w:type="spellStart"/>
             <w:r>
               <w:rPr>
-                <w:rFonts w:ascii="카카오 작은글씨" w:eastAsia="카카오 작은글씨" w:hAnsi="카카오 작은글씨" w:cs="맑은 고딕" w:hint="eastAsia"/>
+                <w:rFonts w:ascii="Kakao Small Sans" w:eastAsia="Kakao Small Sans" w:hAnsi="Kakao Small Sans" w:cs="맑은 고딕" w:hint="eastAsia"/>
                 <w:bCs/>
               </w:rPr>
               <w:t>레포지토리</w:t>
@@ -1120,7 +1120,7 @@
             <w:proofErr w:type="spellEnd"/>
             <w:r>
               <w:rPr>
-                <w:rFonts w:ascii="카카오 작은글씨" w:eastAsia="카카오 작은글씨" w:hAnsi="카카오 작은글씨" w:cs="맑은 고딕" w:hint="eastAsia"/>
+                <w:rFonts w:ascii="Kakao Small Sans" w:eastAsia="Kakao Small Sans" w:hAnsi="Kakao Small Sans" w:cs="맑은 고딕" w:hint="eastAsia"/>
                 <w:bCs/>
               </w:rPr>
               <w:t>/기타자료</w:t>
@@ -1136,20 +1136,20 @@
               <w:wordWrap w:val="0"/>
               <w:spacing w:before="120" w:after="120" w:line="240" w:lineRule="auto"/>
               <w:rPr>
-                <w:rFonts w:ascii="카카오 작은글씨" w:eastAsia="카카오 작은글씨" w:hAnsi="카카오 작은글씨" w:cs="맑은 고딕"/>
-                <w:bCs/>
-              </w:rPr>
-            </w:pPr>
-            <w:r>
-              <w:rPr>
-                <w:rFonts w:ascii="카카오 작은글씨" w:eastAsia="카카오 작은글씨" w:hAnsi="카카오 작은글씨" w:cs="맑은 고딕" w:hint="eastAsia"/>
+                <w:rFonts w:ascii="Kakao Small Sans" w:eastAsia="Kakao Small Sans" w:hAnsi="Kakao Small Sans" w:cs="맑은 고딕"/>
+                <w:bCs/>
+              </w:rPr>
+            </w:pPr>
+            <w:r>
+              <w:rPr>
+                <w:rFonts w:ascii="Kakao Small Sans" w:eastAsia="Kakao Small Sans" w:hAnsi="Kakao Small Sans" w:cs="맑은 고딕" w:hint="eastAsia"/>
                 <w:b/>
               </w:rPr>
               <w:t>개발 환경 구축</w:t>
             </w:r>
             <w:r>
               <w:rPr>
-                <w:rFonts w:ascii="카카오 작은글씨" w:eastAsia="카카오 작은글씨" w:hAnsi="카카오 작은글씨" w:cs="맑은 고딕" w:hint="eastAsia"/>
+                <w:rFonts w:ascii="Kakao Small Sans" w:eastAsia="Kakao Small Sans" w:hAnsi="Kakao Small Sans" w:cs="맑은 고딕" w:hint="eastAsia"/>
                 <w:bCs/>
               </w:rPr>
               <w:t xml:space="preserve"> - 담당자: 안규태</w:t>
@@ -1165,13 +1165,13 @@
               <w:wordWrap w:val="0"/>
               <w:spacing w:before="120" w:after="120" w:line="240" w:lineRule="auto"/>
               <w:rPr>
-                <w:rFonts w:ascii="카카오 작은글씨" w:eastAsia="카카오 작은글씨" w:hAnsi="카카오 작은글씨" w:cs="맑은 고딕"/>
-                <w:bCs/>
-              </w:rPr>
-            </w:pPr>
-            <w:r>
-              <w:rPr>
-                <w:rFonts w:ascii="카카오 작은글씨" w:eastAsia="카카오 작은글씨" w:hAnsi="카카오 작은글씨" w:cs="맑은 고딕" w:hint="eastAsia"/>
+                <w:rFonts w:ascii="Kakao Small Sans" w:eastAsia="Kakao Small Sans" w:hAnsi="Kakao Small Sans" w:cs="맑은 고딕"/>
+                <w:bCs/>
+              </w:rPr>
+            </w:pPr>
+            <w:r>
+              <w:rPr>
+                <w:rFonts w:ascii="Kakao Small Sans" w:eastAsia="Kakao Small Sans" w:hAnsi="Kakao Small Sans" w:cs="맑은 고딕" w:hint="eastAsia"/>
                 <w:bCs/>
               </w:rPr>
               <w:t xml:space="preserve">GitHub </w:t>
@@ -1179,7 +1179,7 @@
             <w:proofErr w:type="spellStart"/>
             <w:r>
               <w:rPr>
-                <w:rFonts w:ascii="카카오 작은글씨" w:eastAsia="카카오 작은글씨" w:hAnsi="카카오 작은글씨" w:cs="맑은 고딕" w:hint="eastAsia"/>
+                <w:rFonts w:ascii="Kakao Small Sans" w:eastAsia="Kakao Small Sans" w:hAnsi="Kakao Small Sans" w:cs="맑은 고딕" w:hint="eastAsia"/>
                 <w:bCs/>
               </w:rPr>
               <w:t>Repository</w:t>
@@ -1187,7 +1187,7 @@
             <w:proofErr w:type="spellEnd"/>
             <w:r>
               <w:rPr>
-                <w:rFonts w:ascii="카카오 작은글씨" w:eastAsia="카카오 작은글씨" w:hAnsi="카카오 작은글씨" w:cs="맑은 고딕" w:hint="eastAsia"/>
+                <w:rFonts w:ascii="Kakao Small Sans" w:eastAsia="Kakao Small Sans" w:hAnsi="Kakao Small Sans" w:cs="맑은 고딕" w:hint="eastAsia"/>
                 <w:bCs/>
               </w:rPr>
               <w:t xml:space="preserve"> 구성</w:t>
@@ -1203,14 +1203,14 @@
               <w:wordWrap w:val="0"/>
               <w:spacing w:before="120" w:after="120" w:line="240" w:lineRule="auto"/>
               <w:rPr>
-                <w:rFonts w:ascii="카카오 작은글씨" w:eastAsia="카카오 작은글씨" w:hAnsi="카카오 작은글씨" w:cs="맑은 고딕"/>
+                <w:rFonts w:ascii="Kakao Small Sans" w:eastAsia="Kakao Small Sans" w:hAnsi="Kakao Small Sans" w:cs="맑은 고딕"/>
                 <w:bCs/>
               </w:rPr>
             </w:pPr>
             <w:proofErr w:type="spellStart"/>
             <w:r>
               <w:rPr>
-                <w:rFonts w:ascii="카카오 작은글씨" w:eastAsia="카카오 작은글씨" w:hAnsi="카카오 작은글씨" w:cs="맑은 고딕" w:hint="eastAsia"/>
+                <w:rFonts w:ascii="Kakao Small Sans" w:eastAsia="Kakao Small Sans" w:hAnsi="Kakao Small Sans" w:cs="맑은 고딕" w:hint="eastAsia"/>
                 <w:bCs/>
               </w:rPr>
               <w:t>git</w:t>
@@ -1218,7 +1218,7 @@
             <w:proofErr w:type="spellEnd"/>
             <w:r>
               <w:rPr>
-                <w:rFonts w:ascii="카카오 작은글씨" w:eastAsia="카카오 작은글씨" w:hAnsi="카카오 작은글씨" w:cs="맑은 고딕" w:hint="eastAsia"/>
+                <w:rFonts w:ascii="Kakao Small Sans" w:eastAsia="Kakao Small Sans" w:hAnsi="Kakao Small Sans" w:cs="맑은 고딕" w:hint="eastAsia"/>
                 <w:bCs/>
               </w:rPr>
               <w:t xml:space="preserve"> </w:t>
@@ -1226,7 +1226,7 @@
             <w:proofErr w:type="spellStart"/>
             <w:r>
               <w:rPr>
-                <w:rFonts w:ascii="카카오 작은글씨" w:eastAsia="카카오 작은글씨" w:hAnsi="카카오 작은글씨" w:cs="맑은 고딕" w:hint="eastAsia"/>
+                <w:rFonts w:ascii="Kakao Small Sans" w:eastAsia="Kakao Small Sans" w:hAnsi="Kakao Small Sans" w:cs="맑은 고딕" w:hint="eastAsia"/>
                 <w:bCs/>
               </w:rPr>
               <w:t>flow</w:t>
@@ -1234,7 +1234,7 @@
             <w:proofErr w:type="spellEnd"/>
             <w:r>
               <w:rPr>
-                <w:rFonts w:ascii="카카오 작은글씨" w:eastAsia="카카오 작은글씨" w:hAnsi="카카오 작은글씨" w:cs="맑은 고딕" w:hint="eastAsia"/>
+                <w:rFonts w:ascii="Kakao Small Sans" w:eastAsia="Kakao Small Sans" w:hAnsi="Kakao Small Sans" w:cs="맑은 고딕" w:hint="eastAsia"/>
                 <w:bCs/>
               </w:rPr>
               <w:t xml:space="preserve">, </w:t>
@@ -1242,7 +1242,7 @@
             <w:proofErr w:type="spellStart"/>
             <w:r>
               <w:rPr>
-                <w:rFonts w:ascii="카카오 작은글씨" w:eastAsia="카카오 작은글씨" w:hAnsi="카카오 작은글씨" w:cs="맑은 고딕" w:hint="eastAsia"/>
+                <w:rFonts w:ascii="Kakao Small Sans" w:eastAsia="Kakao Small Sans" w:hAnsi="Kakao Small Sans" w:cs="맑은 고딕" w:hint="eastAsia"/>
                 <w:bCs/>
               </w:rPr>
               <w:t>git</w:t>
@@ -1250,7 +1250,7 @@
             <w:proofErr w:type="spellEnd"/>
             <w:r>
               <w:rPr>
-                <w:rFonts w:ascii="카카오 작은글씨" w:eastAsia="카카오 작은글씨" w:hAnsi="카카오 작은글씨" w:cs="맑은 고딕" w:hint="eastAsia"/>
+                <w:rFonts w:ascii="Kakao Small Sans" w:eastAsia="Kakao Small Sans" w:hAnsi="Kakao Small Sans" w:cs="맑은 고딕" w:hint="eastAsia"/>
                 <w:bCs/>
               </w:rPr>
               <w:t xml:space="preserve"> </w:t>
@@ -1258,7 +1258,7 @@
             <w:proofErr w:type="spellStart"/>
             <w:r>
               <w:rPr>
-                <w:rFonts w:ascii="카카오 작은글씨" w:eastAsia="카카오 작은글씨" w:hAnsi="카카오 작은글씨" w:cs="맑은 고딕" w:hint="eastAsia"/>
+                <w:rFonts w:ascii="Kakao Small Sans" w:eastAsia="Kakao Small Sans" w:hAnsi="Kakao Small Sans" w:cs="맑은 고딕" w:hint="eastAsia"/>
                 <w:bCs/>
               </w:rPr>
               <w:t>action과</w:t>
@@ -1266,7 +1266,7 @@
             <w:proofErr w:type="spellEnd"/>
             <w:r>
               <w:rPr>
-                <w:rFonts w:ascii="카카오 작은글씨" w:eastAsia="카카오 작은글씨" w:hAnsi="카카오 작은글씨" w:cs="맑은 고딕" w:hint="eastAsia"/>
+                <w:rFonts w:ascii="Kakao Small Sans" w:eastAsia="Kakao Small Sans" w:hAnsi="Kakao Small Sans" w:cs="맑은 고딕" w:hint="eastAsia"/>
                 <w:bCs/>
               </w:rPr>
               <w:t xml:space="preserve"> </w:t>
@@ -1274,7 +1274,7 @@
             <w:proofErr w:type="spellStart"/>
             <w:r>
               <w:rPr>
-                <w:rFonts w:ascii="카카오 작은글씨" w:eastAsia="카카오 작은글씨" w:hAnsi="카카오 작은글씨" w:cs="맑은 고딕" w:hint="eastAsia"/>
+                <w:rFonts w:ascii="Kakao Small Sans" w:eastAsia="Kakao Small Sans" w:hAnsi="Kakao Small Sans" w:cs="맑은 고딕" w:hint="eastAsia"/>
                 <w:bCs/>
               </w:rPr>
               <w:t>Docker</w:t>
@@ -1282,7 +1282,7 @@
             <w:proofErr w:type="spellEnd"/>
             <w:r>
               <w:rPr>
-                <w:rFonts w:ascii="카카오 작은글씨" w:eastAsia="카카오 작은글씨" w:hAnsi="카카오 작은글씨" w:cs="맑은 고딕" w:hint="eastAsia"/>
+                <w:rFonts w:ascii="Kakao Small Sans" w:eastAsia="Kakao Small Sans" w:hAnsi="Kakao Small Sans" w:cs="맑은 고딕" w:hint="eastAsia"/>
                 <w:bCs/>
               </w:rPr>
               <w:t xml:space="preserve">, </w:t>
@@ -1290,7 +1290,7 @@
             <w:proofErr w:type="spellStart"/>
             <w:r>
               <w:rPr>
-                <w:rFonts w:ascii="카카오 작은글씨" w:eastAsia="카카오 작은글씨" w:hAnsi="카카오 작은글씨" w:cs="맑은 고딕" w:hint="eastAsia"/>
+                <w:rFonts w:ascii="Kakao Small Sans" w:eastAsia="Kakao Small Sans" w:hAnsi="Kakao Small Sans" w:cs="맑은 고딕" w:hint="eastAsia"/>
                 <w:bCs/>
               </w:rPr>
               <w:t>Linux</w:t>
@@ -1298,7 +1298,7 @@
             <w:proofErr w:type="spellEnd"/>
             <w:r>
               <w:rPr>
-                <w:rFonts w:ascii="카카오 작은글씨" w:eastAsia="카카오 작은글씨" w:hAnsi="카카오 작은글씨" w:cs="맑은 고딕" w:hint="eastAsia"/>
+                <w:rFonts w:ascii="Kakao Small Sans" w:eastAsia="Kakao Small Sans" w:hAnsi="Kakao Small Sans" w:cs="맑은 고딕" w:hint="eastAsia"/>
                 <w:bCs/>
               </w:rPr>
               <w:t xml:space="preserve"> 서버를 활용한 프리뷰 서버 구축</w:t>
@@ -1314,13 +1314,13 @@
               <w:wordWrap w:val="0"/>
               <w:spacing w:before="120" w:after="120" w:line="240" w:lineRule="auto"/>
               <w:rPr>
-                <w:rFonts w:ascii="카카오 작은글씨" w:eastAsia="카카오 작은글씨" w:hAnsi="카카오 작은글씨" w:cs="맑은 고딕"/>
-                <w:bCs/>
-              </w:rPr>
-            </w:pPr>
-            <w:r>
-              <w:rPr>
-                <w:rFonts w:ascii="카카오 작은글씨" w:eastAsia="카카오 작은글씨" w:hAnsi="카카오 작은글씨" w:cs="맑은 고딕" w:hint="eastAsia"/>
+                <w:rFonts w:ascii="Kakao Small Sans" w:eastAsia="Kakao Small Sans" w:hAnsi="Kakao Small Sans" w:cs="맑은 고딕"/>
+                <w:bCs/>
+              </w:rPr>
+            </w:pPr>
+            <w:r>
+              <w:rPr>
+                <w:rFonts w:ascii="Kakao Small Sans" w:eastAsia="Kakao Small Sans" w:hAnsi="Kakao Small Sans" w:cs="맑은 고딕" w:hint="eastAsia"/>
                 <w:bCs/>
               </w:rPr>
               <w:t xml:space="preserve">GitHub </w:t>
@@ -1328,7 +1328,7 @@
             <w:proofErr w:type="spellStart"/>
             <w:r>
               <w:rPr>
-                <w:rFonts w:ascii="카카오 작은글씨" w:eastAsia="카카오 작은글씨" w:hAnsi="카카오 작은글씨" w:cs="맑은 고딕" w:hint="eastAsia"/>
+                <w:rFonts w:ascii="Kakao Small Sans" w:eastAsia="Kakao Small Sans" w:hAnsi="Kakao Small Sans" w:cs="맑은 고딕" w:hint="eastAsia"/>
                 <w:bCs/>
               </w:rPr>
               <w:t>Issues</w:t>
@@ -1336,7 +1336,7 @@
             <w:proofErr w:type="spellEnd"/>
             <w:r>
               <w:rPr>
-                <w:rFonts w:ascii="카카오 작은글씨" w:eastAsia="카카오 작은글씨" w:hAnsi="카카오 작은글씨" w:cs="맑은 고딕" w:hint="eastAsia"/>
+                <w:rFonts w:ascii="Kakao Small Sans" w:eastAsia="Kakao Small Sans" w:hAnsi="Kakao Small Sans" w:cs="맑은 고딕" w:hint="eastAsia"/>
                 <w:bCs/>
               </w:rPr>
               <w:t>, PR 템플릿 작성</w:t>
@@ -1352,13 +1352,13 @@
               <w:wordWrap w:val="0"/>
               <w:spacing w:before="120" w:after="120" w:line="240" w:lineRule="auto"/>
               <w:rPr>
-                <w:rFonts w:ascii="카카오 작은글씨" w:eastAsia="카카오 작은글씨" w:hAnsi="카카오 작은글씨" w:cs="맑은 고딕"/>
-                <w:bCs/>
-              </w:rPr>
-            </w:pPr>
-            <w:r>
-              <w:rPr>
-                <w:rFonts w:ascii="카카오 작은글씨" w:eastAsia="카카오 작은글씨" w:hAnsi="카카오 작은글씨" w:cs="맑은 고딕" w:hint="eastAsia"/>
+                <w:rFonts w:ascii="Kakao Small Sans" w:eastAsia="Kakao Small Sans" w:hAnsi="Kakao Small Sans" w:cs="맑은 고딕"/>
+                <w:bCs/>
+              </w:rPr>
+            </w:pPr>
+            <w:r>
+              <w:rPr>
+                <w:rFonts w:ascii="Kakao Small Sans" w:eastAsia="Kakao Small Sans" w:hAnsi="Kakao Small Sans" w:cs="맑은 고딕" w:hint="eastAsia"/>
                 <w:bCs/>
               </w:rPr>
               <w:t>프로젝트 구성 및 프레임 워크 설치, 코딩 규칙 규정</w:t>
@@ -1374,27 +1374,27 @@
               <w:wordWrap w:val="0"/>
               <w:spacing w:before="120" w:after="120" w:line="240" w:lineRule="auto"/>
               <w:rPr>
-                <w:rFonts w:ascii="카카오 작은글씨" w:eastAsia="카카오 작은글씨" w:hAnsi="카카오 작은글씨" w:cs="맑은 고딕"/>
-                <w:bCs/>
-              </w:rPr>
-            </w:pPr>
-            <w:r>
-              <w:rPr>
-                <w:rFonts w:ascii="카카오 작은글씨" w:eastAsia="카카오 작은글씨" w:hAnsi="카카오 작은글씨" w:cs="맑은 고딕" w:hint="eastAsia"/>
+                <w:rFonts w:ascii="Kakao Small Sans" w:eastAsia="Kakao Small Sans" w:hAnsi="Kakao Small Sans" w:cs="맑은 고딕"/>
+                <w:bCs/>
+              </w:rPr>
+            </w:pPr>
+            <w:r>
+              <w:rPr>
+                <w:rFonts w:ascii="Kakao Small Sans" w:eastAsia="Kakao Small Sans" w:hAnsi="Kakao Small Sans" w:cs="맑은 고딕" w:hint="eastAsia"/>
                 <w:b/>
               </w:rPr>
               <w:t>개발 업무 분담:</w:t>
             </w:r>
             <w:r>
               <w:rPr>
-                <w:rFonts w:ascii="카카오 작은글씨" w:eastAsia="카카오 작은글씨" w:hAnsi="카카오 작은글씨" w:cs="맑은 고딕" w:hint="eastAsia"/>
+                <w:rFonts w:ascii="Kakao Small Sans" w:eastAsia="Kakao Small Sans" w:hAnsi="Kakao Small Sans" w:cs="맑은 고딕" w:hint="eastAsia"/>
                 <w:bCs/>
               </w:rPr>
               <w:t xml:space="preserve"> </w:t>
             </w:r>
             <w:r>
               <w:rPr>
-                <w:rFonts w:ascii="카카오 작은글씨" w:eastAsia="카카오 작은글씨" w:hAnsi="카카오 작은글씨" w:cs="맑은 고딕" w:hint="eastAsia"/>
+                <w:rFonts w:ascii="Kakao Small Sans" w:eastAsia="Kakao Small Sans" w:hAnsi="Kakao Small Sans" w:cs="맑은 고딕" w:hint="eastAsia"/>
                 <w:bCs/>
               </w:rPr>
               <w:t>각 상황에 맞춰 팀장이 작업 담당자를 배정하여 진행</w:t>
@@ -1410,13 +1410,13 @@
               <w:wordWrap w:val="0"/>
               <w:spacing w:before="120" w:after="120" w:line="240" w:lineRule="auto"/>
               <w:rPr>
-                <w:rFonts w:ascii="카카오 작은글씨" w:eastAsia="카카오 작은글씨" w:hAnsi="카카오 작은글씨" w:cs="맑은 고딕"/>
+                <w:rFonts w:ascii="Kakao Small Sans" w:eastAsia="Kakao Small Sans" w:hAnsi="Kakao Small Sans" w:cs="맑은 고딕"/>
                 <w:b/>
               </w:rPr>
             </w:pPr>
             <w:r>
               <w:rPr>
-                <w:rFonts w:ascii="카카오 작은글씨" w:eastAsia="카카오 작은글씨" w:hAnsi="카카오 작은글씨" w:cs="맑은 고딕" w:hint="eastAsia"/>
+                <w:rFonts w:ascii="Kakao Small Sans" w:eastAsia="Kakao Small Sans" w:hAnsi="Kakao Small Sans" w:cs="맑은 고딕" w:hint="eastAsia"/>
                 <w:b/>
               </w:rPr>
               <w:lastRenderedPageBreak/>
@@ -1433,13 +1433,13 @@
               <w:wordWrap w:val="0"/>
               <w:spacing w:before="120" w:after="120" w:line="240" w:lineRule="auto"/>
               <w:rPr>
-                <w:rFonts w:ascii="카카오 작은글씨" w:eastAsia="카카오 작은글씨" w:hAnsi="카카오 작은글씨" w:cs="맑은 고딕"/>
-                <w:bCs/>
-              </w:rPr>
-            </w:pPr>
-            <w:r>
-              <w:rPr>
-                <w:rFonts w:ascii="카카오 작은글씨" w:eastAsia="카카오 작은글씨" w:hAnsi="카카오 작은글씨" w:cs="맑은 고딕" w:hint="eastAsia"/>
+                <w:rFonts w:ascii="Kakao Small Sans" w:eastAsia="Kakao Small Sans" w:hAnsi="Kakao Small Sans" w:cs="맑은 고딕"/>
+                <w:bCs/>
+              </w:rPr>
+            </w:pPr>
+            <w:r>
+              <w:rPr>
+                <w:rFonts w:ascii="Kakao Small Sans" w:eastAsia="Kakao Small Sans" w:hAnsi="Kakao Small Sans" w:cs="맑은 고딕" w:hint="eastAsia"/>
                 <w:bCs/>
               </w:rPr>
               <w:t>김수민: SQL 구문 작성, 로그인, 로그아웃 로직 작성 완료</w:t>
@@ -1455,13 +1455,13 @@
               <w:wordWrap w:val="0"/>
               <w:spacing w:before="120" w:after="120" w:line="240" w:lineRule="auto"/>
               <w:rPr>
-                <w:rFonts w:ascii="카카오 작은글씨" w:eastAsia="카카오 작은글씨" w:hAnsi="카카오 작은글씨" w:cs="맑은 고딕"/>
-                <w:bCs/>
-              </w:rPr>
-            </w:pPr>
-            <w:r>
-              <w:rPr>
-                <w:rFonts w:ascii="카카오 작은글씨" w:eastAsia="카카오 작은글씨" w:hAnsi="카카오 작은글씨" w:cs="맑은 고딕" w:hint="eastAsia"/>
+                <w:rFonts w:ascii="Kakao Small Sans" w:eastAsia="Kakao Small Sans" w:hAnsi="Kakao Small Sans" w:cs="맑은 고딕"/>
+                <w:bCs/>
+              </w:rPr>
+            </w:pPr>
+            <w:r>
+              <w:rPr>
+                <w:rFonts w:ascii="Kakao Small Sans" w:eastAsia="Kakao Small Sans" w:hAnsi="Kakao Small Sans" w:cs="맑은 고딕" w:hint="eastAsia"/>
                 <w:bCs/>
               </w:rPr>
               <w:t>백여랑: 유저 관리 기능 - 정보 조회/수정, 배송지 CRUD 개발 중</w:t>
@@ -1477,13 +1477,13 @@
               <w:wordWrap w:val="0"/>
               <w:spacing w:before="120" w:after="120" w:line="240" w:lineRule="auto"/>
               <w:rPr>
-                <w:rFonts w:ascii="카카오 작은글씨" w:eastAsia="카카오 작은글씨" w:hAnsi="카카오 작은글씨" w:cs="맑은 고딕"/>
-                <w:bCs/>
-              </w:rPr>
-            </w:pPr>
-            <w:r>
-              <w:rPr>
-                <w:rFonts w:ascii="카카오 작은글씨" w:eastAsia="카카오 작은글씨" w:hAnsi="카카오 작은글씨" w:cs="맑은 고딕" w:hint="eastAsia"/>
+                <w:rFonts w:ascii="Kakao Small Sans" w:eastAsia="Kakao Small Sans" w:hAnsi="Kakao Small Sans" w:cs="맑은 고딕"/>
+                <w:bCs/>
+              </w:rPr>
+            </w:pPr>
+            <w:r>
+              <w:rPr>
+                <w:rFonts w:ascii="Kakao Small Sans" w:eastAsia="Kakao Small Sans" w:hAnsi="Kakao Small Sans" w:cs="맑은 고딕" w:hint="eastAsia"/>
                 <w:bCs/>
               </w:rPr>
               <w:t>신운용: 상품 탐색 기능 - 상품 리스트 조회/검색 및 필터링 기능 개발 중</w:t>
@@ -1499,13 +1499,13 @@
               <w:wordWrap w:val="0"/>
               <w:spacing w:before="120" w:after="120" w:line="240" w:lineRule="auto"/>
               <w:rPr>
-                <w:rFonts w:ascii="카카오 작은글씨" w:eastAsia="카카오 작은글씨" w:hAnsi="카카오 작은글씨" w:cs="맑은 고딕"/>
-                <w:bCs/>
-              </w:rPr>
-            </w:pPr>
-            <w:r>
-              <w:rPr>
-                <w:rFonts w:ascii="카카오 작은글씨" w:eastAsia="카카오 작은글씨" w:hAnsi="카카오 작은글씨" w:cs="맑은 고딕" w:hint="eastAsia"/>
+                <w:rFonts w:ascii="Kakao Small Sans" w:eastAsia="Kakao Small Sans" w:hAnsi="Kakao Small Sans" w:cs="맑은 고딕"/>
+                <w:bCs/>
+              </w:rPr>
+            </w:pPr>
+            <w:r>
+              <w:rPr>
+                <w:rFonts w:ascii="Kakao Small Sans" w:eastAsia="Kakao Small Sans" w:hAnsi="Kakao Small Sans" w:cs="맑은 고딕" w:hint="eastAsia"/>
                 <w:bCs/>
               </w:rPr>
               <w:t>장지훈: 장바구니 CRUD 기능 개발 중</w:t>
@@ -1521,13 +1521,13 @@
               <w:wordWrap w:val="0"/>
               <w:spacing w:before="120" w:after="120" w:line="240" w:lineRule="auto"/>
               <w:rPr>
-                <w:rFonts w:ascii="카카오 작은글씨" w:eastAsia="카카오 작은글씨" w:hAnsi="카카오 작은글씨" w:cs="맑은 고딕"/>
-                <w:bCs/>
-              </w:rPr>
-            </w:pPr>
-            <w:r>
-              <w:rPr>
-                <w:rFonts w:ascii="카카오 작은글씨" w:eastAsia="카카오 작은글씨" w:hAnsi="카카오 작은글씨" w:cs="맑은 고딕" w:hint="eastAsia"/>
+                <w:rFonts w:ascii="Kakao Small Sans" w:eastAsia="Kakao Small Sans" w:hAnsi="Kakao Small Sans" w:cs="맑은 고딕"/>
+                <w:bCs/>
+              </w:rPr>
+            </w:pPr>
+            <w:r>
+              <w:rPr>
+                <w:rFonts w:ascii="Kakao Small Sans" w:eastAsia="Kakao Small Sans" w:hAnsi="Kakao Small Sans" w:cs="맑은 고딕" w:hint="eastAsia"/>
                 <w:bCs/>
               </w:rPr>
               <w:t>안규태: 간편 로그인 기능 개발 중</w:t>
@@ -1563,7 +1563,7 @@
               <w:spacing w:before="120" w:after="120" w:line="240" w:lineRule="auto"/>
               <w:jc w:val="center"/>
               <w:rPr>
-                <w:rFonts w:ascii="카카오 작은글씨" w:eastAsia="카카오 작은글씨" w:hAnsi="카카오 작은글씨" w:cs="맑은 고딕"/>
+                <w:rFonts w:ascii="Kakao Small Sans" w:eastAsia="Kakao Small Sans" w:hAnsi="Kakao Small Sans" w:cs="맑은 고딕"/>
                 <w:b/>
                 <w:sz w:val="18"/>
                 <w:szCs w:val="18"/>
@@ -1571,7 +1571,7 @@
             </w:pPr>
             <w:r>
               <w:rPr>
-                <w:rFonts w:ascii="카카오 작은글씨" w:eastAsia="카카오 작은글씨" w:hAnsi="카카오 작은글씨" w:cs="맑은 고딕" w:hint="eastAsia"/>
+                <w:rFonts w:ascii="Kakao Small Sans" w:eastAsia="Kakao Small Sans" w:hAnsi="Kakao Small Sans" w:cs="맑은 고딕" w:hint="eastAsia"/>
                 <w:b/>
                 <w:sz w:val="18"/>
                 <w:szCs w:val="18"/>
@@ -1581,7 +1581,7 @@
             </w:r>
             <w:r>
               <w:rPr>
-                <w:rFonts w:ascii="카카오 작은글씨" w:eastAsia="카카오 작은글씨" w:hAnsi="카카오 작은글씨" w:cs="맑은 고딕"/>
+                <w:rFonts w:ascii="Kakao Small Sans" w:eastAsia="Kakao Small Sans" w:hAnsi="Kakao Small Sans" w:cs="맑은 고딕"/>
                 <w:b/>
                 <w:sz w:val="18"/>
                 <w:szCs w:val="18"/>
@@ -1595,13 +1595,13 @@
               <w:spacing w:before="120" w:after="120" w:line="240" w:lineRule="auto"/>
               <w:jc w:val="center"/>
               <w:rPr>
-                <w:rFonts w:ascii="카카오 작은글씨" w:eastAsia="카카오 작은글씨" w:hAnsi="카카오 작은글씨" w:cs="맑은 고딕"/>
-                <w:bCs/>
-              </w:rPr>
-            </w:pPr>
-            <w:r>
-              <w:rPr>
-                <w:rFonts w:ascii="카카오 작은글씨" w:eastAsia="카카오 작은글씨" w:hAnsi="카카오 작은글씨" w:cs="맑은 고딕"/>
+                <w:rFonts w:ascii="Kakao Small Sans" w:eastAsia="Kakao Small Sans" w:hAnsi="Kakao Small Sans" w:cs="맑은 고딕"/>
+                <w:bCs/>
+              </w:rPr>
+            </w:pPr>
+            <w:r>
+              <w:rPr>
+                <w:rFonts w:ascii="Kakao Small Sans" w:eastAsia="Kakao Small Sans" w:hAnsi="Kakao Small Sans" w:cs="맑은 고딕"/>
                 <w:b/>
                 <w:sz w:val="18"/>
                 <w:szCs w:val="18"/>
@@ -1610,7 +1610,7 @@
             </w:r>
             <w:r>
               <w:rPr>
-                <w:rFonts w:ascii="카카오 작은글씨" w:eastAsia="카카오 작은글씨" w:hAnsi="카카오 작은글씨" w:cs="맑은 고딕" w:hint="eastAsia"/>
+                <w:rFonts w:ascii="Kakao Small Sans" w:eastAsia="Kakao Small Sans" w:hAnsi="Kakao Small Sans" w:cs="맑은 고딕" w:hint="eastAsia"/>
                 <w:b/>
                 <w:sz w:val="18"/>
                 <w:szCs w:val="18"/>
@@ -1645,13 +1645,13 @@
               <w:wordWrap w:val="0"/>
               <w:spacing w:before="120" w:after="120" w:line="240" w:lineRule="auto"/>
               <w:rPr>
-                <w:rFonts w:ascii="카카오 작은글씨" w:eastAsia="카카오 작은글씨" w:hAnsi="카카오 작은글씨" w:cs="맑은 고딕"/>
-                <w:bCs/>
-              </w:rPr>
-            </w:pPr>
-            <w:r>
-              <w:rPr>
-                <w:rFonts w:ascii="카카오 작은글씨" w:eastAsia="카카오 작은글씨" w:hAnsi="카카오 작은글씨" w:cs="맑은 고딕" w:hint="eastAsia"/>
+                <w:rFonts w:ascii="Kakao Small Sans" w:eastAsia="Kakao Small Sans" w:hAnsi="Kakao Small Sans" w:cs="맑은 고딕"/>
+                <w:bCs/>
+              </w:rPr>
+            </w:pPr>
+            <w:r>
+              <w:rPr>
+                <w:rFonts w:ascii="Kakao Small Sans" w:eastAsia="Kakao Small Sans" w:hAnsi="Kakao Small Sans" w:cs="맑은 고딕" w:hint="eastAsia"/>
                 <w:b/>
               </w:rPr>
               <w:t>전체:</w:t>
@@ -1667,13 +1667,13 @@
               <w:wordWrap w:val="0"/>
               <w:spacing w:before="120" w:after="120" w:line="240" w:lineRule="auto"/>
               <w:rPr>
-                <w:rFonts w:ascii="카카오 작은글씨" w:eastAsia="카카오 작은글씨" w:hAnsi="카카오 작은글씨" w:cs="맑은 고딕"/>
-                <w:bCs/>
-              </w:rPr>
-            </w:pPr>
-            <w:r>
-              <w:rPr>
-                <w:rFonts w:ascii="카카오 작은글씨" w:eastAsia="카카오 작은글씨" w:hAnsi="카카오 작은글씨" w:cs="맑은 고딕" w:hint="eastAsia"/>
+                <w:rFonts w:ascii="Kakao Small Sans" w:eastAsia="Kakao Small Sans" w:hAnsi="Kakao Small Sans" w:cs="맑은 고딕"/>
+                <w:bCs/>
+              </w:rPr>
+            </w:pPr>
+            <w:r>
+              <w:rPr>
+                <w:rFonts w:ascii="Kakao Small Sans" w:eastAsia="Kakao Small Sans" w:hAnsi="Kakao Small Sans" w:cs="맑은 고딕" w:hint="eastAsia"/>
                 <w:bCs/>
               </w:rPr>
               <w:t xml:space="preserve">작성한 </w:t>
@@ -1681,7 +1681,7 @@
             <w:proofErr w:type="spellStart"/>
             <w:r>
               <w:rPr>
-                <w:rFonts w:ascii="카카오 작은글씨" w:eastAsia="카카오 작은글씨" w:hAnsi="카카오 작은글씨" w:cs="맑은 고딕" w:hint="eastAsia"/>
+                <w:rFonts w:ascii="Kakao Small Sans" w:eastAsia="Kakao Small Sans" w:hAnsi="Kakao Small Sans" w:cs="맑은 고딕" w:hint="eastAsia"/>
                 <w:bCs/>
               </w:rPr>
               <w:t>UML을</w:t>
@@ -1689,7 +1689,7 @@
             <w:proofErr w:type="spellEnd"/>
             <w:r>
               <w:rPr>
-                <w:rFonts w:ascii="카카오 작은글씨" w:eastAsia="카카오 작은글씨" w:hAnsi="카카오 작은글씨" w:cs="맑은 고딕" w:hint="eastAsia"/>
+                <w:rFonts w:ascii="Kakao Small Sans" w:eastAsia="Kakao Small Sans" w:hAnsi="Kakao Small Sans" w:cs="맑은 고딕" w:hint="eastAsia"/>
                 <w:bCs/>
               </w:rPr>
               <w:t xml:space="preserve"> 토대로 기본 클래스 구조 확인 및 비교</w:t>
@@ -1705,13 +1705,13 @@
               <w:wordWrap w:val="0"/>
               <w:spacing w:before="120" w:after="120" w:line="240" w:lineRule="auto"/>
               <w:rPr>
-                <w:rFonts w:ascii="카카오 작은글씨" w:eastAsia="카카오 작은글씨" w:hAnsi="카카오 작은글씨" w:cs="맑은 고딕"/>
-                <w:bCs/>
-              </w:rPr>
-            </w:pPr>
-            <w:r>
-              <w:rPr>
-                <w:rFonts w:ascii="카카오 작은글씨" w:eastAsia="카카오 작은글씨" w:hAnsi="카카오 작은글씨" w:cs="맑은 고딕" w:hint="eastAsia"/>
+                <w:rFonts w:ascii="Kakao Small Sans" w:eastAsia="Kakao Small Sans" w:hAnsi="Kakao Small Sans" w:cs="맑은 고딕"/>
+                <w:bCs/>
+              </w:rPr>
+            </w:pPr>
+            <w:r>
+              <w:rPr>
+                <w:rFonts w:ascii="Kakao Small Sans" w:eastAsia="Kakao Small Sans" w:hAnsi="Kakao Small Sans" w:cs="맑은 고딕" w:hint="eastAsia"/>
                 <w:bCs/>
               </w:rPr>
               <w:t xml:space="preserve">더미데이터 각 개발 </w:t>
@@ -1719,7 +1719,7 @@
             <w:proofErr w:type="spellStart"/>
             <w:r>
               <w:rPr>
-                <w:rFonts w:ascii="카카오 작은글씨" w:eastAsia="카카오 작은글씨" w:hAnsi="카카오 작은글씨" w:cs="맑은 고딕" w:hint="eastAsia"/>
+                <w:rFonts w:ascii="Kakao Small Sans" w:eastAsia="Kakao Small Sans" w:hAnsi="Kakao Small Sans" w:cs="맑은 고딕" w:hint="eastAsia"/>
                 <w:bCs/>
               </w:rPr>
               <w:t>DB에</w:t>
@@ -1727,7 +1727,7 @@
             <w:proofErr w:type="spellEnd"/>
             <w:r>
               <w:rPr>
-                <w:rFonts w:ascii="카카오 작은글씨" w:eastAsia="카카오 작은글씨" w:hAnsi="카카오 작은글씨" w:cs="맑은 고딕" w:hint="eastAsia"/>
+                <w:rFonts w:ascii="Kakao Small Sans" w:eastAsia="Kakao Small Sans" w:hAnsi="Kakao Small Sans" w:cs="맑은 고딕" w:hint="eastAsia"/>
                 <w:bCs/>
               </w:rPr>
               <w:t xml:space="preserve"> 적용</w:t>
@@ -1743,14 +1743,14 @@
               <w:wordWrap w:val="0"/>
               <w:spacing w:before="120" w:after="120" w:line="240" w:lineRule="auto"/>
               <w:rPr>
-                <w:rFonts w:ascii="카카오 작은글씨" w:eastAsia="카카오 작은글씨" w:hAnsi="카카오 작은글씨" w:cs="맑은 고딕"/>
+                <w:rFonts w:ascii="Kakao Small Sans" w:eastAsia="Kakao Small Sans" w:hAnsi="Kakao Small Sans" w:cs="맑은 고딕"/>
                 <w:bCs/>
               </w:rPr>
             </w:pPr>
             <w:proofErr w:type="spellStart"/>
             <w:r>
               <w:rPr>
-                <w:rFonts w:ascii="카카오 작은글씨" w:eastAsia="카카오 작은글씨" w:hAnsi="카카오 작은글씨" w:cs="맑은 고딕" w:hint="eastAsia"/>
+                <w:rFonts w:ascii="Kakao Small Sans" w:eastAsia="Kakao Small Sans" w:hAnsi="Kakao Small Sans" w:cs="맑은 고딕" w:hint="eastAsia"/>
                 <w:b/>
               </w:rPr>
               <w:t>Backend</w:t>
@@ -1758,7 +1758,7 @@
             <w:proofErr w:type="spellEnd"/>
             <w:r>
               <w:rPr>
-                <w:rFonts w:ascii="카카오 작은글씨" w:eastAsia="카카오 작은글씨" w:hAnsi="카카오 작은글씨" w:cs="맑은 고딕" w:hint="eastAsia"/>
+                <w:rFonts w:ascii="Kakao Small Sans" w:eastAsia="Kakao Small Sans" w:hAnsi="Kakao Small Sans" w:cs="맑은 고딕" w:hint="eastAsia"/>
                 <w:b/>
               </w:rPr>
               <w:t>:</w:t>
@@ -1774,13 +1774,13 @@
               <w:wordWrap w:val="0"/>
               <w:spacing w:before="120" w:after="120" w:line="240" w:lineRule="auto"/>
               <w:rPr>
-                <w:rFonts w:ascii="카카오 작은글씨" w:eastAsia="카카오 작은글씨" w:hAnsi="카카오 작은글씨" w:cs="맑은 고딕"/>
-                <w:bCs/>
-              </w:rPr>
-            </w:pPr>
-            <w:r>
-              <w:rPr>
-                <w:rFonts w:ascii="카카오 작은글씨" w:eastAsia="카카오 작은글씨" w:hAnsi="카카오 작은글씨" w:cs="맑은 고딕" w:hint="eastAsia"/>
+                <w:rFonts w:ascii="Kakao Small Sans" w:eastAsia="Kakao Small Sans" w:hAnsi="Kakao Small Sans" w:cs="맑은 고딕"/>
+                <w:bCs/>
+              </w:rPr>
+            </w:pPr>
+            <w:r>
+              <w:rPr>
+                <w:rFonts w:ascii="Kakao Small Sans" w:eastAsia="Kakao Small Sans" w:hAnsi="Kakao Small Sans" w:cs="맑은 고딕" w:hint="eastAsia"/>
                 <w:bCs/>
               </w:rPr>
               <w:t>담당 중인 기능 개발 완료 후 PR, 코드 리뷰 및 리팩토링</w:t>
@@ -1796,14 +1796,14 @@
               <w:wordWrap w:val="0"/>
               <w:spacing w:before="120" w:after="120" w:line="240" w:lineRule="auto"/>
               <w:rPr>
-                <w:rFonts w:ascii="카카오 작은글씨" w:eastAsia="카카오 작은글씨" w:hAnsi="카카오 작은글씨" w:cs="맑은 고딕"/>
+                <w:rFonts w:ascii="Kakao Small Sans" w:eastAsia="Kakao Small Sans" w:hAnsi="Kakao Small Sans" w:cs="맑은 고딕"/>
                 <w:bCs/>
               </w:rPr>
             </w:pPr>
             <w:proofErr w:type="spellStart"/>
             <w:r>
               <w:rPr>
-                <w:rFonts w:ascii="카카오 작은글씨" w:eastAsia="카카오 작은글씨" w:hAnsi="카카오 작은글씨" w:cs="맑은 고딕" w:hint="eastAsia"/>
+                <w:rFonts w:ascii="Kakao Small Sans" w:eastAsia="Kakao Small Sans" w:hAnsi="Kakao Small Sans" w:cs="맑은 고딕" w:hint="eastAsia"/>
                 <w:bCs/>
               </w:rPr>
               <w:t>View</w:t>
@@ -1811,7 +1811,7 @@
             <w:proofErr w:type="spellEnd"/>
             <w:r>
               <w:rPr>
-                <w:rFonts w:ascii="카카오 작은글씨" w:eastAsia="카카오 작은글씨" w:hAnsi="카카오 작은글씨" w:cs="맑은 고딕" w:hint="eastAsia"/>
+                <w:rFonts w:ascii="Kakao Small Sans" w:eastAsia="Kakao Small Sans" w:hAnsi="Kakao Small Sans" w:cs="맑은 고딕" w:hint="eastAsia"/>
                 <w:bCs/>
               </w:rPr>
               <w:t xml:space="preserve"> 테이블 작성 여부 결정</w:t>
@@ -1827,13 +1827,13 @@
               <w:wordWrap w:val="0"/>
               <w:spacing w:before="120" w:after="120" w:line="240" w:lineRule="auto"/>
               <w:rPr>
-                <w:rFonts w:ascii="카카오 작은글씨" w:eastAsia="카카오 작은글씨" w:hAnsi="카카오 작은글씨" w:cs="맑은 고딕"/>
-                <w:bCs/>
-              </w:rPr>
-            </w:pPr>
-            <w:r>
-              <w:rPr>
-                <w:rFonts w:ascii="카카오 작은글씨" w:eastAsia="카카오 작은글씨" w:hAnsi="카카오 작은글씨" w:cs="맑은 고딕" w:hint="eastAsia"/>
+                <w:rFonts w:ascii="Kakao Small Sans" w:eastAsia="Kakao Small Sans" w:hAnsi="Kakao Small Sans" w:cs="맑은 고딕"/>
+                <w:bCs/>
+              </w:rPr>
+            </w:pPr>
+            <w:r>
+              <w:rPr>
+                <w:rFonts w:ascii="Kakao Small Sans" w:eastAsia="Kakao Small Sans" w:hAnsi="Kakao Small Sans" w:cs="맑은 고딕" w:hint="eastAsia"/>
                 <w:bCs/>
               </w:rPr>
               <w:t>팀장 주도 하에 유동적으로 기능별 담당 배정하여 개발 진행 예정</w:t>
@@ -1849,14 +1849,14 @@
               <w:wordWrap w:val="0"/>
               <w:spacing w:before="120" w:after="120" w:line="240" w:lineRule="auto"/>
               <w:rPr>
-                <w:rFonts w:ascii="카카오 작은글씨" w:eastAsia="카카오 작은글씨" w:hAnsi="카카오 작은글씨" w:cs="맑은 고딕"/>
+                <w:rFonts w:ascii="Kakao Small Sans" w:eastAsia="Kakao Small Sans" w:hAnsi="Kakao Small Sans" w:cs="맑은 고딕"/>
                 <w:bCs/>
               </w:rPr>
             </w:pPr>
             <w:proofErr w:type="spellStart"/>
             <w:r>
               <w:rPr>
-                <w:rFonts w:ascii="카카오 작은글씨" w:eastAsia="카카오 작은글씨" w:hAnsi="카카오 작은글씨" w:cs="맑은 고딕" w:hint="eastAsia"/>
+                <w:rFonts w:ascii="Kakao Small Sans" w:eastAsia="Kakao Small Sans" w:hAnsi="Kakao Small Sans" w:cs="맑은 고딕" w:hint="eastAsia"/>
                 <w:b/>
               </w:rPr>
               <w:t>Frontend</w:t>
@@ -1864,7 +1864,7 @@
             <w:proofErr w:type="spellEnd"/>
             <w:r>
               <w:rPr>
-                <w:rFonts w:ascii="카카오 작은글씨" w:eastAsia="카카오 작은글씨" w:hAnsi="카카오 작은글씨" w:cs="맑은 고딕" w:hint="eastAsia"/>
+                <w:rFonts w:ascii="Kakao Small Sans" w:eastAsia="Kakao Small Sans" w:hAnsi="Kakao Small Sans" w:cs="맑은 고딕" w:hint="eastAsia"/>
                 <w:b/>
               </w:rPr>
               <w:t>:</w:t>
@@ -1880,14 +1880,14 @@
               <w:wordWrap w:val="0"/>
               <w:spacing w:before="120" w:after="120" w:line="240" w:lineRule="auto"/>
               <w:rPr>
-                <w:rFonts w:ascii="카카오 작은글씨" w:eastAsia="카카오 작은글씨" w:hAnsi="카카오 작은글씨" w:cs="맑은 고딕"/>
+                <w:rFonts w:ascii="Kakao Small Sans" w:eastAsia="Kakao Small Sans" w:hAnsi="Kakao Small Sans" w:cs="맑은 고딕"/>
                 <w:bCs/>
               </w:rPr>
             </w:pPr>
             <w:proofErr w:type="spellStart"/>
             <w:r>
               <w:rPr>
-                <w:rFonts w:ascii="카카오 작은글씨" w:eastAsia="카카오 작은글씨" w:hAnsi="카카오 작은글씨" w:cs="맑은 고딕" w:hint="eastAsia"/>
+                <w:rFonts w:ascii="Kakao Small Sans" w:eastAsia="Kakao Small Sans" w:hAnsi="Kakao Small Sans" w:cs="맑은 고딕" w:hint="eastAsia"/>
                 <w:bCs/>
               </w:rPr>
               <w:t>Figma를</w:t>
@@ -1895,7 +1895,7 @@
             <w:proofErr w:type="spellEnd"/>
             <w:r>
               <w:rPr>
-                <w:rFonts w:ascii="카카오 작은글씨" w:eastAsia="카카오 작은글씨" w:hAnsi="카카오 작은글씨" w:cs="맑은 고딕" w:hint="eastAsia"/>
+                <w:rFonts w:ascii="Kakao Small Sans" w:eastAsia="Kakao Small Sans" w:hAnsi="Kakao Small Sans" w:cs="맑은 고딕" w:hint="eastAsia"/>
                 <w:bCs/>
               </w:rPr>
               <w:t xml:space="preserve"> 통해 부족한 디자인 시안 작성</w:t>
@@ -1911,13 +1911,13 @@
               <w:wordWrap w:val="0"/>
               <w:spacing w:before="120" w:after="120" w:line="240" w:lineRule="auto"/>
               <w:rPr>
-                <w:rFonts w:ascii="카카오 작은글씨" w:eastAsia="카카오 작은글씨" w:hAnsi="카카오 작은글씨" w:cs="맑은 고딕"/>
-                <w:bCs/>
-              </w:rPr>
-            </w:pPr>
-            <w:r>
-              <w:rPr>
-                <w:rFonts w:ascii="카카오 작은글씨" w:eastAsia="카카오 작은글씨" w:hAnsi="카카오 작은글씨" w:cs="맑은 고딕" w:hint="eastAsia"/>
+                <w:rFonts w:ascii="Kakao Small Sans" w:eastAsia="Kakao Small Sans" w:hAnsi="Kakao Small Sans" w:cs="맑은 고딕"/>
+                <w:bCs/>
+              </w:rPr>
+            </w:pPr>
+            <w:r>
+              <w:rPr>
+                <w:rFonts w:ascii="Kakao Small Sans" w:eastAsia="Kakao Small Sans" w:hAnsi="Kakao Small Sans" w:cs="맑은 고딕" w:hint="eastAsia"/>
                 <w:bCs/>
               </w:rPr>
               <w:t>추가된 라이브러리 설정 테스트</w:t>
@@ -1933,14 +1933,14 @@
               <w:wordWrap w:val="0"/>
               <w:spacing w:before="120" w:after="120" w:line="240" w:lineRule="auto"/>
               <w:rPr>
-                <w:rFonts w:ascii="카카오 작은글씨" w:eastAsia="카카오 작은글씨" w:hAnsi="카카오 작은글씨" w:cs="맑은 고딕"/>
+                <w:rFonts w:ascii="Kakao Small Sans" w:eastAsia="Kakao Small Sans" w:hAnsi="Kakao Small Sans" w:cs="맑은 고딕"/>
                 <w:bCs/>
               </w:rPr>
             </w:pPr>
             <w:proofErr w:type="spellStart"/>
             <w:r>
               <w:rPr>
-                <w:rFonts w:ascii="카카오 작은글씨" w:eastAsia="카카오 작은글씨" w:hAnsi="카카오 작은글씨" w:cs="맑은 고딕" w:hint="eastAsia"/>
+                <w:rFonts w:ascii="Kakao Small Sans" w:eastAsia="Kakao Small Sans" w:hAnsi="Kakao Small Sans" w:cs="맑은 고딕" w:hint="eastAsia"/>
                 <w:bCs/>
               </w:rPr>
               <w:t>Vitest를</w:t>
@@ -1948,7 +1948,7 @@
             <w:proofErr w:type="spellEnd"/>
             <w:r>
               <w:rPr>
-                <w:rFonts w:ascii="카카오 작은글씨" w:eastAsia="카카오 작은글씨" w:hAnsi="카카오 작은글씨" w:cs="맑은 고딕" w:hint="eastAsia"/>
+                <w:rFonts w:ascii="Kakao Small Sans" w:eastAsia="Kakao Small Sans" w:hAnsi="Kakao Small Sans" w:cs="맑은 고딕" w:hint="eastAsia"/>
                 <w:bCs/>
               </w:rPr>
               <w:t xml:space="preserve"> 통한 테스트 프레임워크 동작 테스트</w:t>
@@ -1964,14 +1964,14 @@
               <w:wordWrap w:val="0"/>
               <w:spacing w:before="120" w:after="120" w:line="240" w:lineRule="auto"/>
               <w:rPr>
-                <w:rFonts w:ascii="카카오 작은글씨" w:eastAsia="카카오 작은글씨" w:hAnsi="카카오 작은글씨" w:cs="맑은 고딕"/>
+                <w:rFonts w:ascii="Kakao Small Sans" w:eastAsia="Kakao Small Sans" w:hAnsi="Kakao Small Sans" w:cs="맑은 고딕"/>
                 <w:bCs/>
               </w:rPr>
             </w:pPr>
             <w:proofErr w:type="spellStart"/>
             <w:r>
               <w:rPr>
-                <w:rFonts w:ascii="카카오 작은글씨" w:eastAsia="카카오 작은글씨" w:hAnsi="카카오 작은글씨" w:cs="맑은 고딕" w:hint="eastAsia"/>
+                <w:rFonts w:ascii="Kakao Small Sans" w:eastAsia="Kakao Small Sans" w:hAnsi="Kakao Small Sans" w:cs="맑은 고딕" w:hint="eastAsia"/>
                 <w:b/>
               </w:rPr>
               <w:t>Document</w:t>
@@ -1979,7 +1979,7 @@
             <w:proofErr w:type="spellEnd"/>
             <w:r>
               <w:rPr>
-                <w:rFonts w:ascii="카카오 작은글씨" w:eastAsia="카카오 작은글씨" w:hAnsi="카카오 작은글씨" w:cs="맑은 고딕" w:hint="eastAsia"/>
+                <w:rFonts w:ascii="Kakao Small Sans" w:eastAsia="Kakao Small Sans" w:hAnsi="Kakao Small Sans" w:cs="맑은 고딕" w:hint="eastAsia"/>
                 <w:b/>
               </w:rPr>
               <w:t>:</w:t>
@@ -1995,14 +1995,14 @@
               <w:wordWrap w:val="0"/>
               <w:spacing w:before="120" w:after="120" w:line="240" w:lineRule="auto"/>
               <w:rPr>
-                <w:rFonts w:ascii="카카오 작은글씨" w:eastAsia="카카오 작은글씨" w:hAnsi="카카오 작은글씨" w:cs="맑은 고딕"/>
+                <w:rFonts w:ascii="Kakao Small Sans" w:eastAsia="Kakao Small Sans" w:hAnsi="Kakao Small Sans" w:cs="맑은 고딕"/>
                 <w:bCs/>
               </w:rPr>
             </w:pPr>
             <w:proofErr w:type="spellStart"/>
             <w:r>
               <w:rPr>
-                <w:rFonts w:ascii="카카오 작은글씨" w:eastAsia="카카오 작은글씨" w:hAnsi="카카오 작은글씨" w:cs="맑은 고딕" w:hint="eastAsia"/>
+                <w:rFonts w:ascii="Kakao Small Sans" w:eastAsia="Kakao Small Sans" w:hAnsi="Kakao Small Sans" w:cs="맑은 고딕" w:hint="eastAsia"/>
                 <w:bCs/>
               </w:rPr>
               <w:t>Swagger를</w:t>
@@ -2010,7 +2010,7 @@
             <w:proofErr w:type="spellEnd"/>
             <w:r>
               <w:rPr>
-                <w:rFonts w:ascii="카카오 작은글씨" w:eastAsia="카카오 작은글씨" w:hAnsi="카카오 작은글씨" w:cs="맑은 고딕" w:hint="eastAsia"/>
+                <w:rFonts w:ascii="Kakao Small Sans" w:eastAsia="Kakao Small Sans" w:hAnsi="Kakao Small Sans" w:cs="맑은 고딕" w:hint="eastAsia"/>
                 <w:bCs/>
               </w:rPr>
               <w:t xml:space="preserve"> 통해 작성된 API 명세서를 이용하여 API 명세서 초안 작성 및 게시</w:t>
@@ -2022,7 +2022,7 @@
     <w:p>
       <w:pPr>
         <w:rPr>
-          <w:rFonts w:ascii="카카오 작은글씨" w:eastAsia="카카오 작은글씨" w:hAnsi="카카오 작은글씨" w:cs="맑은 고딕"/>
+          <w:rFonts w:ascii="Kakao Small Sans" w:eastAsia="Kakao Small Sans" w:hAnsi="Kakao Small Sans" w:cs="맑은 고딕"/>
           <w:b/>
         </w:rPr>
       </w:pPr>
@@ -2030,7 +2030,7 @@
     <w:p>
       <w:pPr>
         <w:rPr>
-          <w:rFonts w:ascii="카카오 작은글씨" w:eastAsia="카카오 작은글씨" w:hAnsi="카카오 작은글씨" w:cs="맑은 고딕"/>
+          <w:rFonts w:ascii="Kakao Small Sans" w:eastAsia="Kakao Small Sans" w:hAnsi="Kakao Small Sans" w:cs="맑은 고딕"/>
           <w:b/>
           <w:sz w:val="10"/>
           <w:szCs w:val="10"/>
@@ -2038,7 +2038,7 @@
       </w:pPr>
       <w:r>
         <w:rPr>
-          <w:rFonts w:ascii="카카오 작은글씨" w:eastAsia="카카오 작은글씨" w:hAnsi="카카오 작은글씨" w:cs="맑은 고딕"/>
+          <w:rFonts w:ascii="Kakao Small Sans" w:eastAsia="Kakao Small Sans" w:hAnsi="Kakao Small Sans" w:cs="맑은 고딕"/>
           <w:b/>
         </w:rPr>
         <w:t>2. 강사님 피드백</w:t>
@@ -2094,13 +2094,13 @@
               <w:wordWrap w:val="0"/>
               <w:spacing w:before="120" w:after="120" w:line="240" w:lineRule="auto"/>
               <w:rPr>
-                <w:rFonts w:ascii="카카오 작은글씨" w:eastAsia="카카오 작은글씨" w:hAnsi="카카오 작은글씨" w:cs="맑은 고딕"/>
-                <w:bCs/>
-              </w:rPr>
-            </w:pPr>
-            <w:r>
-              <w:rPr>
-                <w:rFonts w:ascii="카카오 작은글씨" w:eastAsia="카카오 작은글씨" w:hAnsi="카카오 작은글씨" w:cs="맑은 고딕" w:hint="eastAsia"/>
+                <w:rFonts w:ascii="Kakao Small Sans" w:eastAsia="Kakao Small Sans" w:hAnsi="Kakao Small Sans" w:cs="맑은 고딕"/>
+                <w:bCs/>
+              </w:rPr>
+            </w:pPr>
+            <w:r>
+              <w:rPr>
+                <w:rFonts w:ascii="Kakao Small Sans" w:eastAsia="Kakao Small Sans" w:hAnsi="Kakao Small Sans" w:cs="맑은 고딕" w:hint="eastAsia"/>
                 <w:bCs/>
               </w:rPr>
               <w:t>프로젝트를 수행하면서 나와야 하는 많은 산출물들이 있는데 진행 과정상 필요한 산출물들을 모두 작성하고 진행 중이어서 팀원들의 경험치가 상당히 올라갈 것 같습니다 개발 진행하면서 구성한 산출물과 같은 방향으로 가는지 확인하면서 진행하시면 결과물 수준이 높아질 것 같습니다</w:t>
@@ -2116,13 +2116,13 @@
               <w:wordWrap w:val="0"/>
               <w:spacing w:before="120" w:after="120" w:line="240" w:lineRule="auto"/>
               <w:rPr>
-                <w:rFonts w:ascii="카카오 작은글씨" w:eastAsia="카카오 작은글씨" w:hAnsi="카카오 작은글씨" w:cs="맑은 고딕"/>
-                <w:bCs/>
-              </w:rPr>
-            </w:pPr>
-            <w:r>
-              <w:rPr>
-                <w:rFonts w:ascii="카카오 작은글씨" w:eastAsia="카카오 작은글씨" w:hAnsi="카카오 작은글씨" w:cs="맑은 고딕" w:hint="eastAsia"/>
+                <w:rFonts w:ascii="Kakao Small Sans" w:eastAsia="Kakao Small Sans" w:hAnsi="Kakao Small Sans" w:cs="맑은 고딕"/>
+                <w:bCs/>
+              </w:rPr>
+            </w:pPr>
+            <w:r>
+              <w:rPr>
+                <w:rFonts w:ascii="Kakao Small Sans" w:eastAsia="Kakao Small Sans" w:hAnsi="Kakao Small Sans" w:cs="맑은 고딕" w:hint="eastAsia"/>
                 <w:bCs/>
               </w:rPr>
               <w:t>기능별로 일정에 따라 업무가 결정되는 형태로 진행 중이니 업무가 배정되면 다이어그램 등을 확인하고 로직 구상 후 개발하기 바랍니다</w:t>
@@ -2138,13 +2138,13 @@
               <w:wordWrap w:val="0"/>
               <w:spacing w:before="120" w:after="120" w:line="240" w:lineRule="auto"/>
               <w:rPr>
-                <w:rFonts w:ascii="카카오 작은글씨" w:eastAsia="카카오 작은글씨" w:hAnsi="카카오 작은글씨" w:cs="맑은 고딕"/>
-                <w:bCs/>
-              </w:rPr>
-            </w:pPr>
-            <w:r>
-              <w:rPr>
-                <w:rFonts w:ascii="카카오 작은글씨" w:eastAsia="카카오 작은글씨" w:hAnsi="카카오 작은글씨" w:cs="맑은 고딕" w:hint="eastAsia"/>
+                <w:rFonts w:ascii="Kakao Small Sans" w:eastAsia="Kakao Small Sans" w:hAnsi="Kakao Small Sans" w:cs="맑은 고딕"/>
+                <w:bCs/>
+              </w:rPr>
+            </w:pPr>
+            <w:r>
+              <w:rPr>
+                <w:rFonts w:ascii="Kakao Small Sans" w:eastAsia="Kakao Small Sans" w:hAnsi="Kakao Small Sans" w:cs="맑은 고딕" w:hint="eastAsia"/>
                 <w:bCs/>
               </w:rPr>
               <w:t>코드 개발 진행하면서 어려운 부분은 강사와 의논하시기 바랍니다</w:t>
@@ -2156,7 +2156,7 @@
     <w:p>
       <w:pPr>
         <w:rPr>
-          <w:rFonts w:ascii="카카오 작은글씨" w:eastAsia="카카오 작은글씨" w:hAnsi="카카오 작은글씨" w:cs="맑은 고딕"/>
+          <w:rFonts w:ascii="Kakao Small Sans" w:eastAsia="Kakao Small Sans" w:hAnsi="Kakao Small Sans" w:cs="맑은 고딕"/>
           <w:b/>
           <w:sz w:val="20"/>
           <w:szCs w:val="20"/>
@@ -2166,7 +2166,7 @@
     <w:p>
       <w:pPr>
         <w:rPr>
-          <w:rFonts w:ascii="카카오 작은글씨" w:eastAsia="카카오 작은글씨" w:hAnsi="카카오 작은글씨" w:cs="맑은 고딕"/>
+          <w:rFonts w:ascii="Kakao Small Sans" w:eastAsia="Kakao Small Sans" w:hAnsi="Kakao Small Sans" w:cs="맑은 고딕"/>
           <w:b/>
           <w:sz w:val="20"/>
           <w:szCs w:val="20"/>

</xml_diff>